<commit_message>
pdf manual version added
</commit_message>
<xml_diff>
--- a/documentation/Uživatelská přiručka.docx
+++ b/documentation/Uživatelská přiručka.docx
@@ -3976,13 +3976,23 @@
                                     <w:text/>
                                   </w:sdtPr>
                                   <w:sdtContent>
+                                    <w:proofErr w:type="spellStart"/>
                                     <w:r>
                                       <w:rPr>
                                         <w:color w:val="404040" w:themeColor="text1" w:themeTint="BF"/>
                                         <w:sz w:val="36"/>
                                         <w:szCs w:val="36"/>
                                       </w:rPr>
-                                      <w:t>PicScan beta</w:t>
+                                      <w:t>PicScan</w:t>
+                                    </w:r>
+                                    <w:proofErr w:type="spellEnd"/>
+                                    <w:r>
+                                      <w:rPr>
+                                        <w:color w:val="404040" w:themeColor="text1" w:themeTint="BF"/>
+                                        <w:sz w:val="36"/>
+                                        <w:szCs w:val="36"/>
+                                      </w:rPr>
+                                      <w:t xml:space="preserve"> beta</w:t>
                                     </w:r>
                                   </w:sdtContent>
                                 </w:sdt>
@@ -4071,13 +4081,23 @@
                               <w:text/>
                             </w:sdtPr>
                             <w:sdtContent>
+                              <w:proofErr w:type="spellStart"/>
                               <w:r>
                                 <w:rPr>
                                   <w:color w:val="404040" w:themeColor="text1" w:themeTint="BF"/>
                                   <w:sz w:val="36"/>
                                   <w:szCs w:val="36"/>
                                 </w:rPr>
-                                <w:t>PicScan beta</w:t>
+                                <w:t>PicScan</w:t>
+                              </w:r>
+                              <w:proofErr w:type="spellEnd"/>
+                              <w:r>
+                                <w:rPr>
+                                  <w:color w:val="404040" w:themeColor="text1" w:themeTint="BF"/>
+                                  <w:sz w:val="36"/>
+                                  <w:szCs w:val="36"/>
+                                </w:rPr>
+                                <w:t xml:space="preserve"> beta</w:t>
                               </w:r>
                             </w:sdtContent>
                           </w:sdt>
@@ -4137,7 +4157,9 @@
             <w:rPr>
               <w:rFonts w:eastAsiaTheme="minorEastAsia"/>
               <w:noProof/>
+              <w:kern w:val="2"/>
               <w:lang w:eastAsia="cs-CZ"/>
+              <w14:ligatures w14:val="standardContextual"/>
             </w:rPr>
           </w:pPr>
           <w:r>
@@ -4149,7 +4171,7 @@
           <w:r>
             <w:fldChar w:fldCharType="separate"/>
           </w:r>
-          <w:hyperlink w:anchor="_Toc135240096" w:history="1">
+          <w:hyperlink w:anchor="_Toc140735328" w:history="1">
             <w:r>
               <w:rPr>
                 <w:rStyle w:val="Hypertextovodkaz"/>
@@ -4176,7 +4198,7 @@
                 <w:noProof/>
                 <w:webHidden/>
               </w:rPr>
-              <w:instrText xml:space="preserve"> PAGEREF _Toc135240096 \h </w:instrText>
+              <w:instrText xml:space="preserve"> PAGEREF _Toc140735328 \h </w:instrText>
             </w:r>
             <w:r>
               <w:rPr>
@@ -4214,10 +4236,14 @@
               <w:tab w:val="right" w:leader="dot" w:pos="9016"/>
             </w:tabs>
             <w:rPr>
+              <w:rFonts w:eastAsiaTheme="minorEastAsia"/>
               <w:noProof/>
+              <w:kern w:val="2"/>
+              <w:lang w:eastAsia="cs-CZ"/>
+              <w14:ligatures w14:val="standardContextual"/>
             </w:rPr>
           </w:pPr>
-          <w:hyperlink w:anchor="_Toc135240097" w:history="1">
+          <w:hyperlink w:anchor="_Toc140735329" w:history="1">
             <w:r>
               <w:rPr>
                 <w:rStyle w:val="Hypertextovodkaz"/>
@@ -4244,7 +4270,7 @@
                 <w:noProof/>
                 <w:webHidden/>
               </w:rPr>
-              <w:instrText xml:space="preserve"> PAGEREF _Toc135240097 \h </w:instrText>
+              <w:instrText xml:space="preserve"> PAGEREF _Toc140735329 \h </w:instrText>
             </w:r>
             <w:r>
               <w:rPr>
@@ -4282,16 +4308,20 @@
               <w:tab w:val="right" w:leader="dot" w:pos="9016"/>
             </w:tabs>
             <w:rPr>
+              <w:rFonts w:eastAsiaTheme="minorEastAsia"/>
               <w:noProof/>
+              <w:kern w:val="2"/>
+              <w:lang w:eastAsia="cs-CZ"/>
+              <w14:ligatures w14:val="standardContextual"/>
             </w:rPr>
           </w:pPr>
-          <w:hyperlink w:anchor="_Toc135240098" w:history="1">
+          <w:hyperlink w:anchor="_Toc140735330" w:history="1">
             <w:r>
               <w:rPr>
                 <w:rStyle w:val="Hypertextovodkaz"/>
                 <w:noProof/>
               </w:rPr>
-              <w:t>Automatické zpracování souborů</w:t>
+              <w:t>Automatické zpracování souborů (ON/OFF)</w:t>
             </w:r>
             <w:r>
               <w:rPr>
@@ -4312,7 +4342,7 @@
                 <w:noProof/>
                 <w:webHidden/>
               </w:rPr>
-              <w:instrText xml:space="preserve"> PAGEREF _Toc135240098 \h </w:instrText>
+              <w:instrText xml:space="preserve"> PAGEREF _Toc140735330 \h </w:instrText>
             </w:r>
             <w:r>
               <w:rPr>
@@ -4350,10 +4380,14 @@
               <w:tab w:val="right" w:leader="dot" w:pos="9016"/>
             </w:tabs>
             <w:rPr>
+              <w:rFonts w:eastAsiaTheme="minorEastAsia"/>
               <w:noProof/>
+              <w:kern w:val="2"/>
+              <w:lang w:eastAsia="cs-CZ"/>
+              <w14:ligatures w14:val="standardContextual"/>
             </w:rPr>
           </w:pPr>
-          <w:hyperlink w:anchor="_Toc135240099" w:history="1">
+          <w:hyperlink w:anchor="_Toc140735331" w:history="1">
             <w:r>
               <w:rPr>
                 <w:rStyle w:val="Hypertextovodkaz"/>
@@ -4380,7 +4414,7 @@
                 <w:noProof/>
                 <w:webHidden/>
               </w:rPr>
-              <w:instrText xml:space="preserve"> PAGEREF _Toc135240099 \h </w:instrText>
+              <w:instrText xml:space="preserve"> PAGEREF _Toc140735331 \h </w:instrText>
             </w:r>
             <w:r>
               <w:rPr>
@@ -4420,10 +4454,12 @@
             <w:rPr>
               <w:rFonts w:eastAsiaTheme="minorEastAsia"/>
               <w:noProof/>
+              <w:kern w:val="2"/>
               <w:lang w:eastAsia="cs-CZ"/>
+              <w14:ligatures w14:val="standardContextual"/>
             </w:rPr>
           </w:pPr>
-          <w:hyperlink w:anchor="_Toc135240100" w:history="1">
+          <w:hyperlink w:anchor="_Toc140735332" w:history="1">
             <w:r>
               <w:rPr>
                 <w:rStyle w:val="Hypertextovodkaz"/>
@@ -4450,7 +4486,7 @@
                 <w:noProof/>
                 <w:webHidden/>
               </w:rPr>
-              <w:instrText xml:space="preserve"> PAGEREF _Toc135240100 \h </w:instrText>
+              <w:instrText xml:space="preserve"> PAGEREF _Toc140735332 \h </w:instrText>
             </w:r>
             <w:r>
               <w:rPr>
@@ -4488,10 +4524,14 @@
               <w:tab w:val="right" w:leader="dot" w:pos="9016"/>
             </w:tabs>
             <w:rPr>
+              <w:rFonts w:eastAsiaTheme="minorEastAsia"/>
               <w:noProof/>
+              <w:kern w:val="2"/>
+              <w:lang w:eastAsia="cs-CZ"/>
+              <w14:ligatures w14:val="standardContextual"/>
             </w:rPr>
           </w:pPr>
-          <w:hyperlink w:anchor="_Toc135240101" w:history="1">
+          <w:hyperlink w:anchor="_Toc140735333" w:history="1">
             <w:r>
               <w:rPr>
                 <w:rStyle w:val="Hypertextovodkaz"/>
@@ -4518,7 +4558,7 @@
                 <w:noProof/>
                 <w:webHidden/>
               </w:rPr>
-              <w:instrText xml:space="preserve"> PAGEREF _Toc135240101 \h </w:instrText>
+              <w:instrText xml:space="preserve"> PAGEREF _Toc140735333 \h </w:instrText>
             </w:r>
             <w:r>
               <w:rPr>
@@ -4556,10 +4596,14 @@
               <w:tab w:val="right" w:leader="dot" w:pos="9016"/>
             </w:tabs>
             <w:rPr>
+              <w:rFonts w:eastAsiaTheme="minorEastAsia"/>
               <w:noProof/>
+              <w:kern w:val="2"/>
+              <w:lang w:eastAsia="cs-CZ"/>
+              <w14:ligatures w14:val="standardContextual"/>
             </w:rPr>
           </w:pPr>
-          <w:hyperlink w:anchor="_Toc135240102" w:history="1">
+          <w:hyperlink w:anchor="_Toc140735334" w:history="1">
             <w:r>
               <w:rPr>
                 <w:rStyle w:val="Hypertextovodkaz"/>
@@ -4586,7 +4630,7 @@
                 <w:noProof/>
                 <w:webHidden/>
               </w:rPr>
-              <w:instrText xml:space="preserve"> PAGEREF _Toc135240102 \h </w:instrText>
+              <w:instrText xml:space="preserve"> PAGEREF _Toc140735334 \h </w:instrText>
             </w:r>
             <w:r>
               <w:rPr>
@@ -4624,10 +4668,14 @@
               <w:tab w:val="right" w:leader="dot" w:pos="9016"/>
             </w:tabs>
             <w:rPr>
+              <w:rFonts w:eastAsiaTheme="minorEastAsia"/>
               <w:noProof/>
+              <w:kern w:val="2"/>
+              <w:lang w:eastAsia="cs-CZ"/>
+              <w14:ligatures w14:val="standardContextual"/>
             </w:rPr>
           </w:pPr>
-          <w:hyperlink w:anchor="_Toc135240103" w:history="1">
+          <w:hyperlink w:anchor="_Toc140735335" w:history="1">
             <w:r>
               <w:rPr>
                 <w:rStyle w:val="Hypertextovodkaz"/>
@@ -4654,7 +4702,7 @@
                 <w:noProof/>
                 <w:webHidden/>
               </w:rPr>
-              <w:instrText xml:space="preserve"> PAGEREF _Toc135240103 \h </w:instrText>
+              <w:instrText xml:space="preserve"> PAGEREF _Toc140735335 \h </w:instrText>
             </w:r>
             <w:r>
               <w:rPr>
@@ -4692,10 +4740,14 @@
               <w:tab w:val="right" w:leader="dot" w:pos="9016"/>
             </w:tabs>
             <w:rPr>
+              <w:rFonts w:eastAsiaTheme="minorEastAsia"/>
               <w:noProof/>
+              <w:kern w:val="2"/>
+              <w:lang w:eastAsia="cs-CZ"/>
+              <w14:ligatures w14:val="standardContextual"/>
             </w:rPr>
           </w:pPr>
-          <w:hyperlink w:anchor="_Toc135240104" w:history="1">
+          <w:hyperlink w:anchor="_Toc140735336" w:history="1">
             <w:r>
               <w:rPr>
                 <w:rStyle w:val="Hypertextovodkaz"/>
@@ -4722,7 +4774,7 @@
                 <w:noProof/>
                 <w:webHidden/>
               </w:rPr>
-              <w:instrText xml:space="preserve"> PAGEREF _Toc135240104 \h </w:instrText>
+              <w:instrText xml:space="preserve"> PAGEREF _Toc140735336 \h </w:instrText>
             </w:r>
             <w:r>
               <w:rPr>
@@ -4760,37 +4812,20 @@
               <w:tab w:val="right" w:leader="dot" w:pos="9016"/>
             </w:tabs>
             <w:rPr>
+              <w:rFonts w:eastAsiaTheme="minorEastAsia"/>
               <w:noProof/>
+              <w:kern w:val="2"/>
+              <w:lang w:eastAsia="cs-CZ"/>
+              <w14:ligatures w14:val="standardContextual"/>
             </w:rPr>
           </w:pPr>
-          <w:hyperlink w:anchor="_Toc135240105" w:history="1">
+          <w:hyperlink w:anchor="_Toc140735337" w:history="1">
             <w:r>
               <w:rPr>
                 <w:rStyle w:val="Hypertextovodkaz"/>
                 <w:noProof/>
               </w:rPr>
-              <w:t>Výběr j</w:t>
-            </w:r>
-            <w:r>
-              <w:rPr>
-                <w:rStyle w:val="Hypertextovodkaz"/>
-                <w:noProof/>
-              </w:rPr>
-              <w:t>a</w:t>
-            </w:r>
-            <w:r>
-              <w:rPr>
-                <w:rStyle w:val="Hypertextovodkaz"/>
-                <w:noProof/>
-              </w:rPr>
-              <w:t>zyk</w:t>
-            </w:r>
-            <w:r>
-              <w:rPr>
-                <w:rStyle w:val="Hypertextovodkaz"/>
-                <w:noProof/>
-              </w:rPr>
-              <w:t>a</w:t>
+              <w:t>Výběr jazyka</w:t>
             </w:r>
             <w:r>
               <w:rPr>
@@ -4811,7 +4846,7 @@
                 <w:noProof/>
                 <w:webHidden/>
               </w:rPr>
-              <w:instrText xml:space="preserve"> PAGEREF _Toc135240105 \h </w:instrText>
+              <w:instrText xml:space="preserve"> PAGEREF _Toc140735337 \h </w:instrText>
             </w:r>
             <w:r>
               <w:rPr>
@@ -4831,7 +4866,7 @@
                 <w:noProof/>
                 <w:webHidden/>
               </w:rPr>
-              <w:t>3</w:t>
+              <w:t>4</w:t>
             </w:r>
             <w:r>
               <w:rPr>
@@ -4851,10 +4886,12 @@
             <w:rPr>
               <w:rFonts w:eastAsiaTheme="minorEastAsia"/>
               <w:noProof/>
+              <w:kern w:val="2"/>
               <w:lang w:eastAsia="cs-CZ"/>
+              <w14:ligatures w14:val="standardContextual"/>
             </w:rPr>
           </w:pPr>
-          <w:hyperlink w:anchor="_Toc135240106" w:history="1">
+          <w:hyperlink w:anchor="_Toc140735338" w:history="1">
             <w:r>
               <w:rPr>
                 <w:rStyle w:val="Hypertextovodkaz"/>
@@ -4881,7 +4918,7 @@
                 <w:noProof/>
                 <w:webHidden/>
               </w:rPr>
-              <w:instrText xml:space="preserve"> PAGEREF _Toc135240106 \h </w:instrText>
+              <w:instrText xml:space="preserve"> PAGEREF _Toc140735338 \h </w:instrText>
             </w:r>
             <w:r>
               <w:rPr>
@@ -4919,10 +4956,14 @@
               <w:tab w:val="right" w:leader="dot" w:pos="9016"/>
             </w:tabs>
             <w:rPr>
+              <w:rFonts w:eastAsiaTheme="minorEastAsia"/>
               <w:noProof/>
+              <w:kern w:val="2"/>
+              <w:lang w:eastAsia="cs-CZ"/>
+              <w14:ligatures w14:val="standardContextual"/>
             </w:rPr>
           </w:pPr>
-          <w:hyperlink w:anchor="_Toc135240107" w:history="1">
+          <w:hyperlink w:anchor="_Toc140735339" w:history="1">
             <w:r>
               <w:rPr>
                 <w:rStyle w:val="Hypertextovodkaz"/>
@@ -4949,7 +4990,7 @@
                 <w:noProof/>
                 <w:webHidden/>
               </w:rPr>
-              <w:instrText xml:space="preserve"> PAGEREF _Toc135240107 \h </w:instrText>
+              <w:instrText xml:space="preserve"> PAGEREF _Toc140735339 \h </w:instrText>
             </w:r>
             <w:r>
               <w:rPr>
@@ -4969,7 +5010,7 @@
                 <w:noProof/>
                 <w:webHidden/>
               </w:rPr>
-              <w:t>4</w:t>
+              <w:t>5</w:t>
             </w:r>
             <w:r>
               <w:rPr>
@@ -4987,10 +5028,14 @@
               <w:tab w:val="right" w:leader="dot" w:pos="9016"/>
             </w:tabs>
             <w:rPr>
+              <w:rFonts w:eastAsiaTheme="minorEastAsia"/>
               <w:noProof/>
+              <w:kern w:val="2"/>
+              <w:lang w:eastAsia="cs-CZ"/>
+              <w14:ligatures w14:val="standardContextual"/>
             </w:rPr>
           </w:pPr>
-          <w:hyperlink w:anchor="_Toc135240108" w:history="1">
+          <w:hyperlink w:anchor="_Toc140735340" w:history="1">
             <w:r>
               <w:rPr>
                 <w:rStyle w:val="Hypertextovodkaz"/>
@@ -5017,7 +5062,7 @@
                 <w:noProof/>
                 <w:webHidden/>
               </w:rPr>
-              <w:instrText xml:space="preserve"> PAGEREF _Toc135240108 \h </w:instrText>
+              <w:instrText xml:space="preserve"> PAGEREF _Toc140735340 \h </w:instrText>
             </w:r>
             <w:r>
               <w:rPr>
@@ -5037,7 +5082,7 @@
                 <w:noProof/>
                 <w:webHidden/>
               </w:rPr>
-              <w:t>4</w:t>
+              <w:t>6</w:t>
             </w:r>
             <w:r>
               <w:rPr>
@@ -5055,10 +5100,14 @@
               <w:tab w:val="right" w:leader="dot" w:pos="9016"/>
             </w:tabs>
             <w:rPr>
+              <w:rFonts w:eastAsiaTheme="minorEastAsia"/>
               <w:noProof/>
+              <w:kern w:val="2"/>
+              <w:lang w:eastAsia="cs-CZ"/>
+              <w14:ligatures w14:val="standardContextual"/>
             </w:rPr>
           </w:pPr>
-          <w:hyperlink w:anchor="_Toc135240109" w:history="1">
+          <w:hyperlink w:anchor="_Toc140735341" w:history="1">
             <w:r>
               <w:rPr>
                 <w:rStyle w:val="Hypertextovodkaz"/>
@@ -5085,7 +5134,7 @@
                 <w:noProof/>
                 <w:webHidden/>
               </w:rPr>
-              <w:instrText xml:space="preserve"> PAGEREF _Toc135240109 \h </w:instrText>
+              <w:instrText xml:space="preserve"> PAGEREF _Toc140735341 \h </w:instrText>
             </w:r>
             <w:r>
               <w:rPr>
@@ -5105,7 +5154,7 @@
                 <w:noProof/>
                 <w:webHidden/>
               </w:rPr>
-              <w:t>5</w:t>
+              <w:t>6</w:t>
             </w:r>
             <w:r>
               <w:rPr>
@@ -5123,10 +5172,14 @@
               <w:tab w:val="right" w:leader="dot" w:pos="9016"/>
             </w:tabs>
             <w:rPr>
+              <w:rFonts w:eastAsiaTheme="minorEastAsia"/>
               <w:noProof/>
+              <w:kern w:val="2"/>
+              <w:lang w:eastAsia="cs-CZ"/>
+              <w14:ligatures w14:val="standardContextual"/>
             </w:rPr>
           </w:pPr>
-          <w:hyperlink w:anchor="_Toc135240110" w:history="1">
+          <w:hyperlink w:anchor="_Toc140735342" w:history="1">
             <w:r>
               <w:rPr>
                 <w:rStyle w:val="Hypertextovodkaz"/>
@@ -5153,7 +5206,7 @@
                 <w:noProof/>
                 <w:webHidden/>
               </w:rPr>
-              <w:instrText xml:space="preserve"> PAGEREF _Toc135240110 \h </w:instrText>
+              <w:instrText xml:space="preserve"> PAGEREF _Toc140735342 \h </w:instrText>
             </w:r>
             <w:r>
               <w:rPr>
@@ -5173,7 +5226,7 @@
                 <w:noProof/>
                 <w:webHidden/>
               </w:rPr>
-              <w:t>6</w:t>
+              <w:t>7</w:t>
             </w:r>
             <w:r>
               <w:rPr>
@@ -5206,7 +5259,7 @@
         <w:pStyle w:val="Nadpis1"/>
       </w:pPr>
       <w:bookmarkStart w:id="0" w:name="_Toc135236972"/>
-      <w:bookmarkStart w:id="1" w:name="_Toc135240096"/>
+      <w:bookmarkStart w:id="1" w:name="_Toc140735328"/>
       <w:r>
         <w:lastRenderedPageBreak/>
         <w:t>Úvodní menu aplikace</w:t>
@@ -5233,8 +5286,21 @@
       <w:r>
         <w:t>.</w:t>
       </w:r>
-      <w:r>
-        <w:t>exe soubor Picscan, který spustí</w:t>
+      <w:proofErr w:type="spellStart"/>
+      <w:r>
+        <w:t>exe</w:t>
+      </w:r>
+      <w:proofErr w:type="spellEnd"/>
+      <w:r>
+        <w:t xml:space="preserve"> soubor </w:t>
+      </w:r>
+      <w:proofErr w:type="spellStart"/>
+      <w:r>
+        <w:t>Picscan</w:t>
+      </w:r>
+      <w:proofErr w:type="spellEnd"/>
+      <w:r>
+        <w:t>, který spustí</w:t>
       </w:r>
       <w:r>
         <w:t xml:space="preserve"> aplikac</w:t>
@@ -5262,7 +5328,7 @@
       <w:pPr>
         <w:pStyle w:val="Nadpis2"/>
       </w:pPr>
-      <w:bookmarkStart w:id="2" w:name="_Toc135240097"/>
+      <w:bookmarkStart w:id="2" w:name="_Toc140735329"/>
       <w:r>
         <w:t>Přetáhni a pusť /</w:t>
       </w:r>
@@ -5329,14 +5395,20 @@
       <w:r>
         <w:t>Pokud se zobrazí hláška „Výstupní složka neexistuje“, uživatel musí manuálně zvolit výstupní složku v nastavení.</w:t>
       </w:r>
+      <w:r>
+        <w:t xml:space="preserve"> Viz nastavení aplikace</w:t>
+      </w:r>
     </w:p>
     <w:p>
       <w:pPr>
         <w:pStyle w:val="Nadpis2"/>
       </w:pPr>
-      <w:bookmarkStart w:id="3" w:name="_Toc135240098"/>
+      <w:bookmarkStart w:id="3" w:name="_Toc140735330"/>
       <w:r>
         <w:t>Automatické zpracování souborů</w:t>
+      </w:r>
+      <w:r>
+        <w:t xml:space="preserve"> (ON/OFF)</w:t>
       </w:r>
       <w:bookmarkEnd w:id="3"/>
     </w:p>
@@ -5345,7 +5417,15 @@
         <w:spacing w:line="360" w:lineRule="auto"/>
       </w:pPr>
       <w:r>
-        <w:t>Pro automatické zpracování souborů zde existuje toggle tlačítko (ON/OFF)</w:t>
+        <w:t xml:space="preserve">Pro automatické zpracování souborů zde existuje </w:t>
+      </w:r>
+      <w:proofErr w:type="spellStart"/>
+      <w:r>
+        <w:t>toggle</w:t>
+      </w:r>
+      <w:proofErr w:type="spellEnd"/>
+      <w:r>
+        <w:t xml:space="preserve"> tlačítko (ON/OFF)</w:t>
       </w:r>
       <w:r>
         <w:t xml:space="preserve"> – režim ON znamená, že se </w:t>
@@ -5354,7 +5434,13 @@
         <w:t xml:space="preserve">po výběru složky pro zpracování </w:t>
       </w:r>
       <w:r>
-        <w:t>všechny soubory zpracují automaticky bez</w:t>
+        <w:t>všechny soubory</w:t>
+      </w:r>
+      <w:r>
+        <w:t xml:space="preserve"> uvnitř sloky</w:t>
+      </w:r>
+      <w:r>
+        <w:t xml:space="preserve"> zpracují automaticky bez</w:t>
       </w:r>
       <w:r>
         <w:t xml:space="preserve"> dalšího</w:t>
@@ -5364,13 +5450,16 @@
       </w:r>
       <w:r>
         <w:t>.</w:t>
+      </w:r>
+      <w:r>
+        <w:t xml:space="preserve"> Uživatel nemusí proklikávat soubory manuálně.</w:t>
       </w:r>
     </w:p>
     <w:p>
       <w:pPr>
         <w:pStyle w:val="Nadpis2"/>
       </w:pPr>
-      <w:bookmarkStart w:id="4" w:name="_Toc135240099"/>
+      <w:bookmarkStart w:id="4" w:name="_Toc140735331"/>
       <w:r>
         <w:t>O aplikaci</w:t>
       </w:r>
@@ -5381,6 +5470,68 @@
         <w:spacing w:line="360" w:lineRule="auto"/>
       </w:pPr>
       <w:r>
+        <w:rPr>
+          <w:noProof/>
+        </w:rPr>
+        <w:drawing>
+          <wp:anchor distT="0" distB="0" distL="114300" distR="114300" simplePos="0" relativeHeight="251683840" behindDoc="1" locked="0" layoutInCell="1" allowOverlap="1" wp14:anchorId="52514351" wp14:editId="7FF8032B">
+            <wp:simplePos x="0" y="0"/>
+            <wp:positionH relativeFrom="margin">
+              <wp:posOffset>-33020</wp:posOffset>
+            </wp:positionH>
+            <wp:positionV relativeFrom="paragraph">
+              <wp:posOffset>786765</wp:posOffset>
+            </wp:positionV>
+            <wp:extent cx="5731510" cy="3100705"/>
+            <wp:effectExtent l="0" t="0" r="2540" b="4445"/>
+            <wp:wrapTight wrapText="bothSides">
+              <wp:wrapPolygon edited="0">
+                <wp:start x="0" y="0"/>
+                <wp:lineTo x="0" y="21498"/>
+                <wp:lineTo x="21538" y="21498"/>
+                <wp:lineTo x="21538" y="0"/>
+                <wp:lineTo x="0" y="0"/>
+              </wp:wrapPolygon>
+            </wp:wrapTight>
+            <wp:docPr id="47" name="Obrázek 47" descr="Obsah obrázku text, řada/pruh, číslo, Písmo&#10;&#10;Popis byl vytvořen automaticky"/>
+            <wp:cNvGraphicFramePr>
+              <a:graphicFrameLocks xmlns:a="http://schemas.openxmlformats.org/drawingml/2006/main" noChangeAspect="1"/>
+            </wp:cNvGraphicFramePr>
+            <a:graphic xmlns:a="http://schemas.openxmlformats.org/drawingml/2006/main">
+              <a:graphicData uri="http://schemas.openxmlformats.org/drawingml/2006/picture">
+                <pic:pic xmlns:pic="http://schemas.openxmlformats.org/drawingml/2006/picture">
+                  <pic:nvPicPr>
+                    <pic:cNvPr id="47" name="Obrázek 47" descr="Obsah obrázku text, řada/pruh, číslo, Písmo&#10;&#10;Popis byl vytvořen automaticky"/>
+                    <pic:cNvPicPr/>
+                  </pic:nvPicPr>
+                  <pic:blipFill>
+                    <a:blip r:embed="rId7">
+                      <a:extLst>
+                        <a:ext uri="{28A0092B-C50C-407E-A947-70E740481C1C}">
+                          <a14:useLocalDpi xmlns:a14="http://schemas.microsoft.com/office/drawing/2010/main" val="0"/>
+                        </a:ext>
+                      </a:extLst>
+                    </a:blip>
+                    <a:stretch>
+                      <a:fillRect/>
+                    </a:stretch>
+                  </pic:blipFill>
+                  <pic:spPr>
+                    <a:xfrm>
+                      <a:off x="0" y="0"/>
+                      <a:ext cx="5731510" cy="3100705"/>
+                    </a:xfrm>
+                    <a:prstGeom prst="rect">
+                      <a:avLst/>
+                    </a:prstGeom>
+                  </pic:spPr>
+                </pic:pic>
+              </a:graphicData>
+            </a:graphic>
+          </wp:anchor>
+        </w:drawing>
+      </w:r>
+      <w:r>
         <w:t>Poslední složkou v úvodním menu je tlačítko o aplikaci, kde jsou uvedeny informace o aplikaci (</w:t>
       </w:r>
       <w:r>
@@ -5407,17 +5558,25 @@
         <mc:AlternateContent>
           <mc:Choice Requires="wps">
             <w:drawing>
-              <wp:anchor distT="0" distB="0" distL="114300" distR="114300" simplePos="0" relativeHeight="251666432" behindDoc="0" locked="0" layoutInCell="1" allowOverlap="1" wp14:anchorId="7724EB59" wp14:editId="7206432F">
+              <wp:anchor distT="0" distB="0" distL="114300" distR="114300" simplePos="0" relativeHeight="251666432" behindDoc="1" locked="0" layoutInCell="1" allowOverlap="1" wp14:anchorId="7724EB59" wp14:editId="0E655FF6">
                 <wp:simplePos x="0" y="0"/>
                 <wp:positionH relativeFrom="margin">
-                  <wp:align>center</wp:align>
+                  <wp:align>left</wp:align>
                 </wp:positionH>
                 <wp:positionV relativeFrom="paragraph">
-                  <wp:posOffset>3060065</wp:posOffset>
+                  <wp:posOffset>3075940</wp:posOffset>
                 </wp:positionV>
                 <wp:extent cx="4859655" cy="635"/>
                 <wp:effectExtent l="0" t="0" r="0" b="0"/>
-                <wp:wrapTopAndBottom/>
+                <wp:wrapTight wrapText="bothSides">
+                  <wp:wrapPolygon edited="0">
+                    <wp:start x="0" y="0"/>
+                    <wp:lineTo x="0" y="20057"/>
+                    <wp:lineTo x="21507" y="20057"/>
+                    <wp:lineTo x="21507" y="0"/>
+                    <wp:lineTo x="0" y="0"/>
+                  </wp:wrapPolygon>
+                </wp:wrapTight>
                 <wp:docPr id="9" name="Textové pole 9"/>
                 <wp:cNvGraphicFramePr/>
                 <a:graphic xmlns:a="http://schemas.openxmlformats.org/drawingml/2006/main">
@@ -5479,7 +5638,7 @@
           </mc:Choice>
           <mc:Fallback>
             <w:pict>
-              <v:shape w14:anchorId="7724EB59" id="Textové pole 9" o:spid="_x0000_s1057" type="#_x0000_t202" style="position:absolute;margin-left:0;margin-top:240.95pt;width:382.65pt;height:.05pt;z-index:251666432;visibility:visible;mso-wrap-style:square;mso-wrap-distance-left:9pt;mso-wrap-distance-top:0;mso-wrap-distance-right:9pt;mso-wrap-distance-bottom:0;mso-position-horizontal:center;mso-position-horizontal-relative:margin;mso-position-vertical:absolute;mso-position-vertical-relative:text;v-text-anchor:top" o:gfxdata="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" stroked="f">
+              <v:shape w14:anchorId="7724EB59" id="Textové pole 9" o:spid="_x0000_s1057" type="#_x0000_t202" style="position:absolute;margin-left:0;margin-top:242.2pt;width:382.65pt;height:.05pt;z-index:-251650048;visibility:visible;mso-wrap-style:square;mso-wrap-distance-left:9pt;mso-wrap-distance-top:0;mso-wrap-distance-right:9pt;mso-wrap-distance-bottom:0;mso-position-horizontal:left;mso-position-horizontal-relative:margin;mso-position-vertical:absolute;mso-position-vertical-relative:text;v-text-anchor:top" o:gfxdata="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" stroked="f">
                 <v:textbox style="mso-fit-shape-to-text:t" inset="0,0,0,0">
                   <w:txbxContent>
                     <w:p>
@@ -5506,29 +5665,214 @@
                     </w:p>
                   </w:txbxContent>
                 </v:textbox>
-                <w10:wrap type="topAndBottom" anchorx="margin"/>
+                <w10:wrap type="tight" anchorx="margin"/>
               </v:shape>
             </w:pict>
           </mc:Fallback>
         </mc:AlternateContent>
       </w:r>
+    </w:p>
+    <w:p>
+      <w:pPr>
+        <w:pStyle w:val="Nadpis1"/>
+      </w:pPr>
+      <w:bookmarkStart w:id="5" w:name="_Toc135236973"/>
+      <w:bookmarkStart w:id="6" w:name="_Toc140735332"/>
+      <w:r>
+        <w:lastRenderedPageBreak/>
+        <w:t>Nastavení aplikace</w:t>
+      </w:r>
+      <w:bookmarkEnd w:id="5"/>
+      <w:bookmarkEnd w:id="6"/>
+    </w:p>
+    <w:p>
+      <w:pPr>
+        <w:pStyle w:val="Nadpis2"/>
+      </w:pPr>
+      <w:bookmarkStart w:id="7" w:name="_Toc140735333"/>
+      <w:r>
+        <w:t>Výstupní složka</w:t>
+      </w:r>
+      <w:bookmarkEnd w:id="7"/>
+    </w:p>
+    <w:p>
+      <w:pPr>
+        <w:spacing w:line="360" w:lineRule="auto"/>
+      </w:pPr>
+      <w:r>
+        <w:t xml:space="preserve">Defaultně je nastavena výstupní složka „output“, kterou lze změnit dle preference uživatele. </w:t>
+      </w:r>
+      <w:r>
+        <w:t xml:space="preserve">Pokud se při spuštění zobrazí v hlavním menu hláška „Výstupní složka neexistuje“, uživatel </w:t>
+      </w:r>
+      <w:r>
+        <w:t xml:space="preserve">si </w:t>
+      </w:r>
+      <w:r>
+        <w:t xml:space="preserve">zvolí </w:t>
+      </w:r>
+      <w:r>
+        <w:t xml:space="preserve">libovolnou </w:t>
+      </w:r>
+      <w:r>
+        <w:t>výstupní složku</w:t>
+      </w:r>
+      <w:r>
+        <w:t xml:space="preserve">, např. </w:t>
+      </w:r>
+      <w:r>
+        <w:t>C:\Users\OneDrive\Plocha</w:t>
+      </w:r>
+      <w:r>
+        <w:t>\Nová Složka</w:t>
+      </w:r>
+      <w:r>
+        <w:t>.</w:t>
+      </w:r>
+    </w:p>
+    <w:p>
+      <w:pPr>
+        <w:pStyle w:val="Nadpis2"/>
+      </w:pPr>
+      <w:bookmarkStart w:id="8" w:name="_Toc140735334"/>
+      <w:r>
+        <w:t>Formát souboru</w:t>
+      </w:r>
+      <w:bookmarkEnd w:id="8"/>
+      <w:r>
+        <w:t xml:space="preserve"> </w:t>
+      </w:r>
+    </w:p>
+    <w:p>
+      <w:pPr>
+        <w:spacing w:line="360" w:lineRule="auto"/>
+      </w:pPr>
+      <w:r>
+        <w:t>V nastavení lze změnit výstupní formát jednotlivých souborů</w:t>
+      </w:r>
+      <w:r>
+        <w:t xml:space="preserve">. Výchozí volby jsou přípony </w:t>
+      </w:r>
+      <w:proofErr w:type="spellStart"/>
+      <w:r>
+        <w:t>png</w:t>
+      </w:r>
+      <w:proofErr w:type="spellEnd"/>
+      <w:r>
+        <w:t xml:space="preserve"> a </w:t>
+      </w:r>
+      <w:proofErr w:type="spellStart"/>
+      <w:r>
+        <w:t>jpg</w:t>
+      </w:r>
+      <w:proofErr w:type="spellEnd"/>
+      <w:r>
+        <w:t>.</w:t>
+      </w:r>
+    </w:p>
+    <w:p>
+      <w:pPr>
+        <w:pStyle w:val="Nadpis2"/>
+      </w:pPr>
+      <w:bookmarkStart w:id="9" w:name="_Toc140735335"/>
+      <w:r>
+        <w:t>Detekce duplicity</w:t>
+      </w:r>
+      <w:bookmarkEnd w:id="9"/>
+      <w:r>
+        <w:t xml:space="preserve"> </w:t>
+      </w:r>
+    </w:p>
+    <w:p>
+      <w:pPr>
+        <w:spacing w:line="360" w:lineRule="auto"/>
+      </w:pPr>
+      <w:r>
+        <w:t>Dále je možnost nastavit režim detekce duplicity</w:t>
+      </w:r>
+      <w:r>
+        <w:t xml:space="preserve">. Pokud se v procesu zpracování složky najdou výřezy, které jsou si podobné, program je detekuje a zařadí do fronty. Uživatel následně rozhodne, které výřezy chce ponechat či zahodit. </w:t>
+      </w:r>
+      <w:r>
+        <w:t xml:space="preserve">Více </w:t>
+      </w:r>
+      <w:proofErr w:type="spellStart"/>
+      <w:r>
+        <w:t>info</w:t>
+      </w:r>
+      <w:proofErr w:type="spellEnd"/>
+      <w:r>
+        <w:t xml:space="preserve"> v Edit menu</w:t>
+      </w:r>
+      <w:r>
+        <w:t>/Detekce duplicity</w:t>
+      </w:r>
+      <w:r>
+        <w:t xml:space="preserve">. </w:t>
+      </w:r>
+    </w:p>
+    <w:p>
+      <w:pPr>
+        <w:pStyle w:val="Nadpis2"/>
+      </w:pPr>
+      <w:bookmarkStart w:id="10" w:name="_Toc140735336"/>
+      <w:r>
+        <w:t>Oprava rotace pomocí umělé inteligence</w:t>
+      </w:r>
+      <w:bookmarkEnd w:id="10"/>
+    </w:p>
+    <w:p>
+      <w:pPr>
+        <w:spacing w:line="360" w:lineRule="auto"/>
+      </w:pPr>
+      <w:r>
+        <w:t>Volitelnou</w:t>
+      </w:r>
+      <w:r>
+        <w:t xml:space="preserve"> funkcí programu je oprava rotace výřezů pomocí </w:t>
+      </w:r>
+      <w:r>
+        <w:t>umělé inteligence – automaticky doplní vadně nasnímaný výřez</w:t>
+      </w:r>
+      <w:r>
+        <w:t xml:space="preserve"> do správného </w:t>
+      </w:r>
+      <w:r>
+        <w:t xml:space="preserve">velikosti. </w:t>
+      </w:r>
+    </w:p>
+    <w:p>
+      <w:pPr>
+        <w:pStyle w:val="Nadpis2"/>
+      </w:pPr>
+      <w:bookmarkStart w:id="11" w:name="_Toc140735337"/>
+      <w:r>
+        <w:lastRenderedPageBreak/>
+        <w:t>Výběr jazyk</w:t>
+      </w:r>
+      <w:r>
+        <w:t>a</w:t>
+      </w:r>
+      <w:bookmarkEnd w:id="11"/>
+    </w:p>
+    <w:p>
       <w:r>
         <w:rPr>
           <w:noProof/>
         </w:rPr>
         <w:drawing>
-          <wp:anchor distT="0" distB="144145" distL="114300" distR="114300" simplePos="0" relativeHeight="251658240" behindDoc="1" locked="0" layoutInCell="1" allowOverlap="1" wp14:anchorId="5BE5A1A0" wp14:editId="2AC45FA3">
+          <wp:anchor distT="0" distB="0" distL="114300" distR="114300" simplePos="0" relativeHeight="251684864" behindDoc="1" locked="0" layoutInCell="1" allowOverlap="1" wp14:anchorId="1F94882B" wp14:editId="4EFB37E2">
             <wp:simplePos x="0" y="0"/>
             <wp:positionH relativeFrom="margin">
               <wp:align>center</wp:align>
             </wp:positionH>
             <wp:positionV relativeFrom="paragraph">
-              <wp:posOffset>266065</wp:posOffset>
+              <wp:posOffset>378460</wp:posOffset>
             </wp:positionV>
-            <wp:extent cx="4860000" cy="2656800"/>
-            <wp:effectExtent l="0" t="0" r="0" b="0"/>
+            <wp:extent cx="3759835" cy="4015740"/>
+            <wp:effectExtent l="0" t="0" r="0" b="3810"/>
             <wp:wrapTopAndBottom/>
-            <wp:docPr id="1" name="Obrázek 1" descr="Obsah obrázku diagram&#10;&#10;Popis byl vytvořen automaticky"/>
+            <wp:docPr id="48" name="Obrázek 48" descr="Obsah obrázku text, snímek obrazovky, software, displej&#10;&#10;Popis byl vytvořen automaticky"/>
             <wp:cNvGraphicFramePr>
               <a:graphicFrameLocks xmlns:a="http://schemas.openxmlformats.org/drawingml/2006/main" noChangeAspect="1"/>
             </wp:cNvGraphicFramePr>
@@ -5536,36 +5880,29 @@
               <a:graphicData uri="http://schemas.openxmlformats.org/drawingml/2006/picture">
                 <pic:pic xmlns:pic="http://schemas.openxmlformats.org/drawingml/2006/picture">
                   <pic:nvPicPr>
-                    <pic:cNvPr id="1" name="Obrázek 1" descr="Obsah obrázku diagram&#10;&#10;Popis byl vytvořen automaticky"/>
+                    <pic:cNvPr id="48" name="Obrázek 48" descr="Obsah obrázku text, snímek obrazovky, software, displej&#10;&#10;Popis byl vytvořen automaticky"/>
                     <pic:cNvPicPr/>
                   </pic:nvPicPr>
-                  <pic:blipFill rotWithShape="1">
-                    <a:blip r:embed="rId7">
+                  <pic:blipFill>
+                    <a:blip r:embed="rId8">
                       <a:extLst>
                         <a:ext uri="{28A0092B-C50C-407E-A947-70E740481C1C}">
                           <a14:useLocalDpi xmlns:a14="http://schemas.microsoft.com/office/drawing/2010/main" val="0"/>
                         </a:ext>
                       </a:extLst>
                     </a:blip>
-                    <a:srcRect r="51007" b="50659"/>
-                    <a:stretch/>
+                    <a:stretch>
+                      <a:fillRect/>
+                    </a:stretch>
                   </pic:blipFill>
-                  <pic:spPr bwMode="auto">
+                  <pic:spPr>
                     <a:xfrm>
                       <a:off x="0" y="0"/>
-                      <a:ext cx="4860000" cy="2656800"/>
+                      <a:ext cx="3759835" cy="4015740"/>
                     </a:xfrm>
                     <a:prstGeom prst="rect">
                       <a:avLst/>
                     </a:prstGeom>
-                    <a:ln>
-                      <a:noFill/>
-                    </a:ln>
-                    <a:extLst>
-                      <a:ext uri="{53640926-AAD7-44D8-BBD7-CCE9431645EC}">
-                        <a14:shadowObscured xmlns:a14="http://schemas.microsoft.com/office/drawing/2010/main"/>
-                      </a:ext>
-                    </a:extLst>
                   </pic:spPr>
                 </pic:pic>
               </a:graphicData>
@@ -5579,136 +5916,16 @@
           </wp:anchor>
         </w:drawing>
       </w:r>
+      <w:r>
+        <w:t>Poslední položkou lze změnit výchozí jazyk aplikace (nutný restart).</w:t>
+      </w:r>
     </w:p>
     <w:p>
       <w:pPr>
         <w:pStyle w:val="Nadpis1"/>
       </w:pPr>
-      <w:bookmarkStart w:id="5" w:name="_Toc135236973"/>
-      <w:bookmarkStart w:id="6" w:name="_Toc135240100"/>
-      <w:r>
-        <w:lastRenderedPageBreak/>
-        <w:t>Nastavení aplikace</w:t>
-      </w:r>
-      <w:bookmarkEnd w:id="5"/>
-      <w:bookmarkEnd w:id="6"/>
-    </w:p>
-    <w:p>
-      <w:pPr>
-        <w:pStyle w:val="Nadpis2"/>
-      </w:pPr>
-      <w:bookmarkStart w:id="7" w:name="_Toc135240101"/>
-      <w:r>
-        <w:t>Výstupní složka</w:t>
-      </w:r>
-      <w:bookmarkEnd w:id="7"/>
-    </w:p>
-    <w:p>
-      <w:pPr>
-        <w:spacing w:line="360" w:lineRule="auto"/>
-      </w:pPr>
-      <w:r>
-        <w:t xml:space="preserve">Defaultně je nastavena výstupní složka „output“, kterou lze změnit dle preference uživatele. </w:t>
-      </w:r>
-      <w:r>
-        <w:t xml:space="preserve">Pokud se při spuštění zobrazí v hlavním menu hláška „Výstupní složka neexistuje“, uživatel </w:t>
-      </w:r>
-      <w:r>
-        <w:t>zvolí výstupní složku v nastavení aplikace.</w:t>
-      </w:r>
-    </w:p>
-    <w:p>
-      <w:pPr>
-        <w:pStyle w:val="Nadpis2"/>
-      </w:pPr>
-      <w:bookmarkStart w:id="8" w:name="_Toc135240102"/>
-      <w:r>
-        <w:t>Formát souboru</w:t>
-      </w:r>
-      <w:bookmarkEnd w:id="8"/>
-      <w:r>
-        <w:t xml:space="preserve"> </w:t>
-      </w:r>
-    </w:p>
-    <w:p>
-      <w:pPr>
-        <w:spacing w:line="360" w:lineRule="auto"/>
-      </w:pPr>
-      <w:r>
-        <w:t>V nastavení lze změnit výstupní formát jednotlivých souborů</w:t>
-      </w:r>
-      <w:r>
-        <w:t>. Výchozí volby jsou přípony png a jpg.</w:t>
-      </w:r>
-    </w:p>
-    <w:p>
-      <w:pPr>
-        <w:pStyle w:val="Nadpis2"/>
-      </w:pPr>
-      <w:bookmarkStart w:id="9" w:name="_Toc135240103"/>
-      <w:r>
-        <w:t>Detekce duplicity</w:t>
-      </w:r>
-      <w:bookmarkEnd w:id="9"/>
-      <w:r>
-        <w:t xml:space="preserve"> </w:t>
-      </w:r>
-    </w:p>
-    <w:p>
-      <w:pPr>
-        <w:spacing w:line="360" w:lineRule="auto"/>
-      </w:pPr>
-      <w:r>
-        <w:t>Dále je možnost nastavit režim detekce duplicity</w:t>
-      </w:r>
-      <w:r>
-        <w:t xml:space="preserve">. Pokud se v procesu zpracování složky najdou výřezy, které jsou si podobné, program je detekuje a zařadí do fronty. Uživatel následně rozhodne, které výřezy chce ponechat či zahodit. </w:t>
-      </w:r>
-      <w:r>
-        <w:t xml:space="preserve">Více info v Edit menu. </w:t>
-      </w:r>
-    </w:p>
-    <w:p>
-      <w:pPr>
-        <w:pStyle w:val="Nadpis2"/>
-      </w:pPr>
-      <w:bookmarkStart w:id="10" w:name="_Toc135240104"/>
-      <w:r>
-        <w:t>Oprava rotace pomocí umělé inteligence</w:t>
-      </w:r>
-      <w:bookmarkEnd w:id="10"/>
-    </w:p>
-    <w:p>
-      <w:pPr>
-        <w:spacing w:line="360" w:lineRule="auto"/>
-      </w:pPr>
-      <w:r>
-        <w:t>Volitelnou</w:t>
-      </w:r>
-      <w:r>
-        <w:t xml:space="preserve"> funkcí programu je oprava rotace výřezů pomocí </w:t>
-      </w:r>
-      <w:r>
-        <w:t>umělé inteligence – automaticky doplní vadně nasnímaný výřez</w:t>
-      </w:r>
-      <w:r>
-        <w:t>-</w:t>
-      </w:r>
-    </w:p>
-    <w:p>
-      <w:pPr>
-        <w:pStyle w:val="Nadpis2"/>
-      </w:pPr>
-      <w:bookmarkStart w:id="11" w:name="_Toc135240105"/>
-      <w:r>
-        <w:t>Výběr jazyk</w:t>
-      </w:r>
-      <w:bookmarkEnd w:id="11"/>
-      <w:r>
-        <w:t>a</w:t>
-      </w:r>
-    </w:p>
-    <w:p>
+      <w:bookmarkStart w:id="12" w:name="_Toc135236974"/>
+      <w:bookmarkStart w:id="13" w:name="_Toc140735338"/>
       <w:r>
         <w:rPr>
           <w:noProof/>
@@ -5716,17 +5933,25 @@
         <mc:AlternateContent>
           <mc:Choice Requires="wps">
             <w:drawing>
-              <wp:anchor distT="0" distB="0" distL="114300" distR="114300" simplePos="0" relativeHeight="251668480" behindDoc="1" locked="0" layoutInCell="1" allowOverlap="1" wp14:anchorId="6A8C7240" wp14:editId="4B504003">
+              <wp:anchor distT="0" distB="0" distL="114300" distR="114300" simplePos="0" relativeHeight="251668480" behindDoc="1" locked="0" layoutInCell="1" allowOverlap="1" wp14:anchorId="6A8C7240" wp14:editId="765544AC">
                 <wp:simplePos x="0" y="0"/>
                 <wp:positionH relativeFrom="column">
-                  <wp:posOffset>670560</wp:posOffset>
+                  <wp:posOffset>998220</wp:posOffset>
                 </wp:positionH>
                 <wp:positionV relativeFrom="paragraph">
-                  <wp:posOffset>3975100</wp:posOffset>
+                  <wp:posOffset>4177030</wp:posOffset>
                 </wp:positionV>
                 <wp:extent cx="2552065" cy="635"/>
                 <wp:effectExtent l="0" t="0" r="635" b="0"/>
-                <wp:wrapNone/>
+                <wp:wrapTight wrapText="bothSides">
+                  <wp:wrapPolygon edited="0">
+                    <wp:start x="0" y="0"/>
+                    <wp:lineTo x="0" y="20057"/>
+                    <wp:lineTo x="21444" y="20057"/>
+                    <wp:lineTo x="21444" y="0"/>
+                    <wp:lineTo x="0" y="0"/>
+                  </wp:wrapPolygon>
+                </wp:wrapTight>
                 <wp:docPr id="10" name="Textové pole 10"/>
                 <wp:cNvGraphicFramePr/>
                 <a:graphic xmlns:a="http://schemas.openxmlformats.org/drawingml/2006/main">
@@ -5788,7 +6013,7 @@
           </mc:Choice>
           <mc:Fallback>
             <w:pict>
-              <v:shape w14:anchorId="6A8C7240" id="Textové pole 10" o:spid="_x0000_s1058" type="#_x0000_t202" style="position:absolute;margin-left:52.8pt;margin-top:313pt;width:200.95pt;height:.05pt;z-index:-251648000;visibility:visible;mso-wrap-style:square;mso-wrap-distance-left:9pt;mso-wrap-distance-top:0;mso-wrap-distance-right:9pt;mso-wrap-distance-bottom:0;mso-position-horizontal:absolute;mso-position-horizontal-relative:text;mso-position-vertical:absolute;mso-position-vertical-relative:text;v-text-anchor:top" o:gfxdata="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" stroked="f">
+              <v:shape w14:anchorId="6A8C7240" id="Textové pole 10" o:spid="_x0000_s1058" type="#_x0000_t202" style="position:absolute;margin-left:78.6pt;margin-top:328.9pt;width:200.95pt;height:.05pt;z-index:-251648000;visibility:visible;mso-wrap-style:square;mso-wrap-distance-left:9pt;mso-wrap-distance-top:0;mso-wrap-distance-right:9pt;mso-wrap-distance-bottom:0;mso-position-horizontal:absolute;mso-position-horizontal-relative:text;mso-position-vertical:absolute;mso-position-vertical-relative:text;v-text-anchor:top" o:gfxdata="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" stroked="f">
                 <v:textbox style="mso-fit-shape-to-text:t" inset="0,0,0,0">
                   <w:txbxContent>
                     <w:p>
@@ -5815,28 +6040,107 @@
                     </w:p>
                   </w:txbxContent>
                 </v:textbox>
+                <w10:wrap type="tight"/>
               </v:shape>
             </w:pict>
           </mc:Fallback>
         </mc:AlternateContent>
       </w:r>
+    </w:p>
+    <w:p>
+      <w:pPr>
+        <w:rPr>
+          <w:rFonts w:asciiTheme="majorHAnsi" w:eastAsiaTheme="majorEastAsia" w:hAnsiTheme="majorHAnsi" w:cstheme="majorBidi"/>
+          <w:color w:val="2F5496" w:themeColor="accent1" w:themeShade="BF"/>
+          <w:sz w:val="32"/>
+          <w:szCs w:val="32"/>
+        </w:rPr>
+      </w:pPr>
+      <w:r>
+        <w:br w:type="page"/>
+      </w:r>
+    </w:p>
+    <w:p>
+      <w:pPr>
+        <w:pStyle w:val="Nadpis1"/>
+      </w:pPr>
+      <w:proofErr w:type="spellStart"/>
+      <w:r>
+        <w:lastRenderedPageBreak/>
+        <w:t>Preview</w:t>
+      </w:r>
+      <w:proofErr w:type="spellEnd"/>
+      <w:r>
+        <w:t xml:space="preserve"> menu</w:t>
+      </w:r>
+      <w:bookmarkEnd w:id="12"/>
+      <w:bookmarkEnd w:id="13"/>
+    </w:p>
+    <w:p>
+      <w:pPr>
+        <w:spacing w:line="360" w:lineRule="auto"/>
+      </w:pPr>
+      <w:r>
+        <w:t>Po úspěšné volbě souboru pro zpracování je uživateli zobrazen daný soubor v levém „</w:t>
+      </w:r>
+      <w:proofErr w:type="spellStart"/>
+      <w:r>
+        <w:t>preview</w:t>
+      </w:r>
+      <w:proofErr w:type="spellEnd"/>
+      <w:r>
+        <w:t>“ okně a jednotlivé</w:t>
+      </w:r>
+      <w:r>
+        <w:t>,</w:t>
+      </w:r>
+      <w:r>
+        <w:t xml:space="preserve"> detekované a zpracované</w:t>
+      </w:r>
+      <w:r>
+        <w:t xml:space="preserve"> výřezy programem v části pravé. </w:t>
+      </w:r>
+    </w:p>
+    <w:p/>
+    <w:p>
+      <w:pPr>
+        <w:pStyle w:val="Nadpis2"/>
+      </w:pPr>
+      <w:bookmarkStart w:id="14" w:name="_Toc140735339"/>
+      <w:r>
+        <w:t>Transformace výřezů</w:t>
+      </w:r>
+      <w:bookmarkEnd w:id="14"/>
+    </w:p>
+    <w:p>
+      <w:pPr>
+        <w:spacing w:line="360" w:lineRule="auto"/>
+      </w:pPr>
       <w:r>
         <w:rPr>
           <w:noProof/>
         </w:rPr>
         <w:drawing>
-          <wp:anchor distT="0" distB="144145" distL="114300" distR="114300" simplePos="0" relativeHeight="251659264" behindDoc="1" locked="0" layoutInCell="1" allowOverlap="1" wp14:anchorId="0C51866B" wp14:editId="404A0D25">
+          <wp:anchor distT="0" distB="0" distL="114300" distR="114300" simplePos="0" relativeHeight="251688960" behindDoc="1" locked="0" layoutInCell="1" allowOverlap="1" wp14:anchorId="57B71A8D" wp14:editId="2DAE9B59">
             <wp:simplePos x="0" y="0"/>
             <wp:positionH relativeFrom="margin">
-              <wp:posOffset>647700</wp:posOffset>
+              <wp:align>left</wp:align>
             </wp:positionH>
             <wp:positionV relativeFrom="paragraph">
-              <wp:posOffset>319405</wp:posOffset>
+              <wp:posOffset>1579880</wp:posOffset>
             </wp:positionV>
-            <wp:extent cx="3444240" cy="3637915"/>
-            <wp:effectExtent l="0" t="0" r="3810" b="635"/>
-            <wp:wrapTopAndBottom/>
-            <wp:docPr id="2" name="Obrázek 2" descr="Obsah obrázku diagram&#10;&#10;Popis byl vytvořen automaticky"/>
+            <wp:extent cx="5731510" cy="3069590"/>
+            <wp:effectExtent l="0" t="0" r="2540" b="0"/>
+            <wp:wrapTight wrapText="bothSides">
+              <wp:wrapPolygon edited="0">
+                <wp:start x="0" y="0"/>
+                <wp:lineTo x="0" y="21448"/>
+                <wp:lineTo x="21538" y="21448"/>
+                <wp:lineTo x="21538" y="0"/>
+                <wp:lineTo x="0" y="0"/>
+              </wp:wrapPolygon>
+            </wp:wrapTight>
+            <wp:docPr id="49" name="Obrázek 49" descr="Obsah obrázku text, snímek obrazovky, Multimediální software, software&#10;&#10;Popis byl vytvořen automaticky"/>
             <wp:cNvGraphicFramePr>
               <a:graphicFrameLocks xmlns:a="http://schemas.openxmlformats.org/drawingml/2006/main" noChangeAspect="1"/>
             </wp:cNvGraphicFramePr>
@@ -5844,160 +6148,36 @@
               <a:graphicData uri="http://schemas.openxmlformats.org/drawingml/2006/picture">
                 <pic:pic xmlns:pic="http://schemas.openxmlformats.org/drawingml/2006/picture">
                   <pic:nvPicPr>
-                    <pic:cNvPr id="2" name="Obrázek 2" descr="Obsah obrázku diagram&#10;&#10;Popis byl vytvořen automaticky"/>
+                    <pic:cNvPr id="49" name="Obrázek 49" descr="Obsah obrázku text, snímek obrazovky, Multimediální software, software&#10;&#10;Popis byl vytvořen automaticky"/>
                     <pic:cNvPicPr/>
                   </pic:nvPicPr>
-                  <pic:blipFill rotWithShape="1">
-                    <a:blip r:embed="rId8" cstate="print">
+                  <pic:blipFill>
+                    <a:blip r:embed="rId9">
                       <a:extLst>
                         <a:ext uri="{28A0092B-C50C-407E-A947-70E740481C1C}">
                           <a14:useLocalDpi xmlns:a14="http://schemas.microsoft.com/office/drawing/2010/main" val="0"/>
                         </a:ext>
                       </a:extLst>
                     </a:blip>
-                    <a:srcRect r="67427" b="36532"/>
-                    <a:stretch/>
+                    <a:stretch>
+                      <a:fillRect/>
+                    </a:stretch>
                   </pic:blipFill>
-                  <pic:spPr bwMode="auto">
+                  <pic:spPr>
                     <a:xfrm>
                       <a:off x="0" y="0"/>
-                      <a:ext cx="3444240" cy="3637915"/>
+                      <a:ext cx="5731510" cy="3069590"/>
                     </a:xfrm>
                     <a:prstGeom prst="rect">
                       <a:avLst/>
                     </a:prstGeom>
-                    <a:ln>
-                      <a:noFill/>
-                    </a:ln>
-                    <a:extLst>
-                      <a:ext uri="{53640926-AAD7-44D8-BBD7-CCE9431645EC}">
-                        <a14:shadowObscured xmlns:a14="http://schemas.microsoft.com/office/drawing/2010/main"/>
-                      </a:ext>
-                    </a:extLst>
                   </pic:spPr>
                 </pic:pic>
               </a:graphicData>
             </a:graphic>
-            <wp14:sizeRelH relativeFrom="margin">
-              <wp14:pctWidth>0</wp14:pctWidth>
-            </wp14:sizeRelH>
-            <wp14:sizeRelV relativeFrom="margin">
-              <wp14:pctHeight>0</wp14:pctHeight>
-            </wp14:sizeRelV>
           </wp:anchor>
         </w:drawing>
       </w:r>
-      <w:r>
-        <w:t>Poslední položkou lze změnit výchozí jazyk aplikace (nutný restart).</w:t>
-      </w:r>
-    </w:p>
-    <w:p>
-      <w:pPr>
-        <w:pStyle w:val="Nadpis1"/>
-      </w:pPr>
-      <w:bookmarkStart w:id="12" w:name="_Toc135236974"/>
-      <w:bookmarkStart w:id="13" w:name="_Toc135240106"/>
-      <w:r>
-        <w:lastRenderedPageBreak/>
-        <w:t>Preview menu</w:t>
-      </w:r>
-      <w:bookmarkEnd w:id="12"/>
-      <w:bookmarkEnd w:id="13"/>
-    </w:p>
-    <w:p>
-      <w:pPr>
-        <w:spacing w:line="360" w:lineRule="auto"/>
-      </w:pPr>
-      <w:r>
-        <w:t>Po úspěšné volbě souboru pro zpracování je uživateli zobrazen daný soubor v levém „preview“ okně a jednotlivé</w:t>
-      </w:r>
-      <w:r>
-        <w:t>,</w:t>
-      </w:r>
-      <w:r>
-        <w:t xml:space="preserve"> detekované a zpracované</w:t>
-      </w:r>
-      <w:r>
-        <w:t xml:space="preserve"> výřezy programem v části pravé. </w:t>
-      </w:r>
-    </w:p>
-    <w:p>
-      <w:pPr>
-        <w:pStyle w:val="Nadpis2"/>
-      </w:pPr>
-      <w:bookmarkStart w:id="14" w:name="_Toc135240107"/>
-      <w:r>
-        <w:t>Transformace výřezů</w:t>
-      </w:r>
-      <w:bookmarkEnd w:id="14"/>
-    </w:p>
-    <w:p>
-      <w:pPr>
-        <w:spacing w:line="360" w:lineRule="auto"/>
-      </w:pPr>
-      <w:r>
-        <w:t>Výřezy lze manuálně rotovat</w:t>
-      </w:r>
-      <w:r>
-        <w:t xml:space="preserve"> či</w:t>
-      </w:r>
-      <w:r>
-        <w:t xml:space="preserve"> upravit jejich velikost/tvar v příslušném edit módu</w:t>
-      </w:r>
-      <w:r>
-        <w:t>. Existuje zde také tlačítko pro zahození libovolného výřezu</w:t>
-      </w:r>
-      <w:r>
-        <w:t xml:space="preserve"> (X)</w:t>
-      </w:r>
-      <w:r>
-        <w:t>. Pokud uživatel vložil složku s více soubory pro zpracování, klikne na tlač</w:t>
-      </w:r>
-      <w:r>
-        <w:t>ít</w:t>
-      </w:r>
-      <w:r>
-        <w:t>ko „</w:t>
-      </w:r>
-      <w:r>
-        <w:t>Další</w:t>
-      </w:r>
-      <w:r>
-        <w:t>“ pro načtení dalšího souboru a proces se opakuje, dokud ve složce nezbyde žádný soubor. Jestliže uživatel nechce procházet složku manuálně, může zvolit reži</w:t>
-      </w:r>
-      <w:r>
-        <w:t>m</w:t>
-      </w:r>
-      <w:r>
-        <w:t xml:space="preserve"> „Auto“, což způsobí automatické zpracování všech zbývajících souborů ve složce</w:t>
-      </w:r>
-      <w:r>
-        <w:t xml:space="preserve"> (stejná </w:t>
-      </w:r>
-      <w:r>
-        <w:t>funkcionalita</w:t>
-      </w:r>
-      <w:r>
-        <w:t xml:space="preserve"> </w:t>
-      </w:r>
-      <w:r>
-        <w:t xml:space="preserve">tlačítka ON/OFF </w:t>
-      </w:r>
-      <w:r>
-        <w:t xml:space="preserve">na </w:t>
-      </w:r>
-      <w:r>
-        <w:t>hlavní stránce)</w:t>
-      </w:r>
-      <w:r>
-        <w:t>.</w:t>
-      </w:r>
-    </w:p>
-    <w:p>
-      <w:pPr>
-        <w:pStyle w:val="Nadpis2"/>
-      </w:pPr>
-      <w:bookmarkStart w:id="15" w:name="_Toc135240108"/>
       <w:r>
         <w:rPr>
           <w:noProof/>
@@ -6005,17 +6185,25 @@
         <mc:AlternateContent>
           <mc:Choice Requires="wps">
             <w:drawing>
-              <wp:anchor distT="0" distB="0" distL="114300" distR="114300" simplePos="0" relativeHeight="251670528" behindDoc="0" locked="0" layoutInCell="1" allowOverlap="1" wp14:anchorId="782DED7D" wp14:editId="05D824B9">
+              <wp:anchor distT="0" distB="0" distL="114300" distR="114300" simplePos="0" relativeHeight="251670528" behindDoc="1" locked="0" layoutInCell="1" allowOverlap="1" wp14:anchorId="782DED7D" wp14:editId="7326776B">
                 <wp:simplePos x="0" y="0"/>
                 <wp:positionH relativeFrom="margin">
-                  <wp:posOffset>295910</wp:posOffset>
+                  <wp:align>left</wp:align>
                 </wp:positionH>
                 <wp:positionV relativeFrom="paragraph">
-                  <wp:posOffset>2491740</wp:posOffset>
+                  <wp:posOffset>4662805</wp:posOffset>
                 </wp:positionV>
                 <wp:extent cx="4662170" cy="635"/>
                 <wp:effectExtent l="0" t="0" r="5080" b="0"/>
-                <wp:wrapTopAndBottom/>
+                <wp:wrapTight wrapText="bothSides">
+                  <wp:wrapPolygon edited="0">
+                    <wp:start x="0" y="0"/>
+                    <wp:lineTo x="0" y="20057"/>
+                    <wp:lineTo x="21535" y="20057"/>
+                    <wp:lineTo x="21535" y="0"/>
+                    <wp:lineTo x="0" y="0"/>
+                  </wp:wrapPolygon>
+                </wp:wrapTight>
                 <wp:docPr id="11" name="Textové pole 11"/>
                 <wp:cNvGraphicFramePr/>
                 <a:graphic xmlns:a="http://schemas.openxmlformats.org/drawingml/2006/main">
@@ -6058,7 +6246,15 @@
                               </w:r>
                             </w:fldSimple>
                             <w:r>
-                              <w:t xml:space="preserve"> - preview okno s výřezy</w:t>
+                              <w:t xml:space="preserve"> - </w:t>
+                            </w:r>
+                            <w:proofErr w:type="spellStart"/>
+                            <w:r>
+                              <w:t>preview</w:t>
+                            </w:r>
+                            <w:proofErr w:type="spellEnd"/>
+                            <w:r>
+                              <w:t xml:space="preserve"> okno s výřezy</w:t>
                             </w:r>
                           </w:p>
                         </w:txbxContent>
@@ -6077,7 +6273,7 @@
           </mc:Choice>
           <mc:Fallback>
             <w:pict>
-              <v:shape w14:anchorId="782DED7D" id="Textové pole 11" o:spid="_x0000_s1059" type="#_x0000_t202" style="position:absolute;margin-left:23.3pt;margin-top:196.2pt;width:367.1pt;height:.05pt;z-index:251670528;visibility:visible;mso-wrap-style:square;mso-wrap-distance-left:9pt;mso-wrap-distance-top:0;mso-wrap-distance-right:9pt;mso-wrap-distance-bottom:0;mso-position-horizontal:absolute;mso-position-horizontal-relative:margin;mso-position-vertical:absolute;mso-position-vertical-relative:text;v-text-anchor:top" o:gfxdata="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" stroked="f">
+              <v:shape w14:anchorId="782DED7D" id="Textové pole 11" o:spid="_x0000_s1059" type="#_x0000_t202" style="position:absolute;margin-left:0;margin-top:367.15pt;width:367.1pt;height:.05pt;z-index:-251645952;visibility:visible;mso-wrap-style:square;mso-wrap-distance-left:9pt;mso-wrap-distance-top:0;mso-wrap-distance-right:9pt;mso-wrap-distance-bottom:0;mso-position-horizontal:left;mso-position-horizontal-relative:margin;mso-position-vertical:absolute;mso-position-vertical-relative:text;v-text-anchor:top" o:gfxdata="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" stroked="f">
                 <v:textbox style="mso-fit-shape-to-text:t" inset="0,0,0,0">
                   <w:txbxContent>
                     <w:p>
@@ -6099,87 +6295,97 @@
                         </w:r>
                       </w:fldSimple>
                       <w:r>
-                        <w:t xml:space="preserve"> - preview okno s výřezy</w:t>
+                        <w:t xml:space="preserve"> - </w:t>
+                      </w:r>
+                      <w:proofErr w:type="spellStart"/>
+                      <w:r>
+                        <w:t>preview</w:t>
+                      </w:r>
+                      <w:proofErr w:type="spellEnd"/>
+                      <w:r>
+                        <w:t xml:space="preserve"> okno s výřezy</w:t>
                       </w:r>
                     </w:p>
                   </w:txbxContent>
                 </v:textbox>
-                <w10:wrap type="topAndBottom" anchorx="margin"/>
+                <w10:wrap type="tight" anchorx="margin"/>
               </v:shape>
             </w:pict>
           </mc:Fallback>
         </mc:AlternateContent>
       </w:r>
       <w:r>
-        <w:rPr>
-          <w:noProof/>
-        </w:rPr>
-        <w:drawing>
-          <wp:anchor distT="0" distB="0" distL="114300" distR="114300" simplePos="0" relativeHeight="251660288" behindDoc="0" locked="0" layoutInCell="1" allowOverlap="1" wp14:anchorId="7E1E720A" wp14:editId="66C0C1A9">
-            <wp:simplePos x="0" y="0"/>
-            <wp:positionH relativeFrom="margin">
-              <wp:posOffset>274320</wp:posOffset>
-            </wp:positionH>
-            <wp:positionV relativeFrom="paragraph">
-              <wp:posOffset>45720</wp:posOffset>
-            </wp:positionV>
-            <wp:extent cx="4610100" cy="2448560"/>
-            <wp:effectExtent l="0" t="0" r="0" b="8890"/>
-            <wp:wrapTopAndBottom/>
-            <wp:docPr id="3" name="Obrázek 3"/>
-            <wp:cNvGraphicFramePr>
-              <a:graphicFrameLocks xmlns:a="http://schemas.openxmlformats.org/drawingml/2006/main" noChangeAspect="1"/>
-            </wp:cNvGraphicFramePr>
-            <a:graphic xmlns:a="http://schemas.openxmlformats.org/drawingml/2006/main">
-              <a:graphicData uri="http://schemas.openxmlformats.org/drawingml/2006/picture">
-                <pic:pic xmlns:pic="http://schemas.openxmlformats.org/drawingml/2006/picture">
-                  <pic:nvPicPr>
-                    <pic:cNvPr id="3" name="Obrázek 3"/>
-                    <pic:cNvPicPr/>
-                  </pic:nvPicPr>
-                  <pic:blipFill rotWithShape="1">
-                    <a:blip r:embed="rId9">
-                      <a:extLst>
-                        <a:ext uri="{28A0092B-C50C-407E-A947-70E740481C1C}">
-                          <a14:useLocalDpi xmlns:a14="http://schemas.microsoft.com/office/drawing/2010/main" val="0"/>
-                        </a:ext>
-                      </a:extLst>
-                    </a:blip>
-                    <a:srcRect r="50942" b="51971"/>
-                    <a:stretch/>
-                  </pic:blipFill>
-                  <pic:spPr bwMode="auto">
-                    <a:xfrm>
-                      <a:off x="0" y="0"/>
-                      <a:ext cx="4610100" cy="2448560"/>
-                    </a:xfrm>
-                    <a:prstGeom prst="rect">
-                      <a:avLst/>
-                    </a:prstGeom>
-                    <a:ln>
-                      <a:noFill/>
-                    </a:ln>
-                    <a:extLst>
-                      <a:ext uri="{53640926-AAD7-44D8-BBD7-CCE9431645EC}">
-                        <a14:shadowObscured xmlns:a14="http://schemas.microsoft.com/office/drawing/2010/main"/>
-                      </a:ext>
-                    </a:extLst>
-                  </pic:spPr>
-                </pic:pic>
-              </a:graphicData>
-            </a:graphic>
-            <wp14:sizeRelH relativeFrom="margin">
-              <wp14:pctWidth>0</wp14:pctWidth>
-            </wp14:sizeRelH>
-            <wp14:sizeRelV relativeFrom="margin">
-              <wp14:pctHeight>0</wp14:pctHeight>
-            </wp14:sizeRelV>
-          </wp:anchor>
-        </w:drawing>
-      </w:r>
-      <w:r>
-        <w:br w:type="page"/>
-      </w:r>
+        <w:t>Výřezy lze manuálně rotovat</w:t>
+      </w:r>
+      <w:r>
+        <w:t xml:space="preserve"> či</w:t>
+      </w:r>
+      <w:r>
+        <w:t xml:space="preserve"> upravit jejich velikost/tvar v příslušném </w:t>
+      </w:r>
+      <w:proofErr w:type="spellStart"/>
+      <w:r>
+        <w:t>edit</w:t>
+      </w:r>
+      <w:proofErr w:type="spellEnd"/>
+      <w:r>
+        <w:t xml:space="preserve"> módu</w:t>
+      </w:r>
+      <w:r>
+        <w:t>. Existuje zde také tlačítko pro zahození libovolného výřezu</w:t>
+      </w:r>
+      <w:r>
+        <w:t xml:space="preserve"> (X)</w:t>
+      </w:r>
+      <w:r>
+        <w:t>. Pokud uživatel vložil složku s více soubory pro zpracování, klikne na tlač</w:t>
+      </w:r>
+      <w:r>
+        <w:t>ít</w:t>
+      </w:r>
+      <w:r>
+        <w:t>ko „</w:t>
+      </w:r>
+      <w:r>
+        <w:t>Další</w:t>
+      </w:r>
+      <w:r>
+        <w:t>“ pro načtení dalšího souboru a proces se opakuje, dokud ve složce nezbyde žádný soubor. Jestliže uživatel nechce procházet složku manuálně, může zvolit reži</w:t>
+      </w:r>
+      <w:r>
+        <w:t>m</w:t>
+      </w:r>
+      <w:r>
+        <w:t xml:space="preserve"> „Auto“, což způsobí automatické zpracování všech zbývajících souborů ve složce</w:t>
+      </w:r>
+      <w:r>
+        <w:t xml:space="preserve"> (stejná </w:t>
+      </w:r>
+      <w:r>
+        <w:t>funkcionalita</w:t>
+      </w:r>
+      <w:r>
+        <w:t xml:space="preserve"> </w:t>
+      </w:r>
+      <w:r>
+        <w:t xml:space="preserve">tlačítka ON/OFF </w:t>
+      </w:r>
+      <w:r>
+        <w:t xml:space="preserve">na </w:t>
+      </w:r>
+      <w:r>
+        <w:t>hlavní stránce)</w:t>
+      </w:r>
+      <w:r>
+        <w:t>.</w:t>
+      </w:r>
+    </w:p>
+    <w:p>
+      <w:pPr>
+        <w:pStyle w:val="Nadpis2"/>
+        <w:jc w:val="both"/>
+      </w:pPr>
+      <w:bookmarkStart w:id="15" w:name="_Toc140735340"/>
       <w:r>
         <w:lastRenderedPageBreak/>
         <w:t>Edit menu</w:t>
@@ -6197,17 +6403,25 @@
         <mc:AlternateContent>
           <mc:Choice Requires="wps">
             <w:drawing>
-              <wp:anchor distT="0" distB="0" distL="114300" distR="114300" simplePos="0" relativeHeight="251674624" behindDoc="0" locked="0" layoutInCell="1" allowOverlap="1" wp14:anchorId="1D37D78B" wp14:editId="279CD23F">
+              <wp:anchor distT="0" distB="0" distL="114300" distR="114300" simplePos="0" relativeHeight="251674624" behindDoc="1" locked="0" layoutInCell="1" allowOverlap="1" wp14:anchorId="1D37D78B" wp14:editId="7B7F07B2">
                 <wp:simplePos x="0" y="0"/>
                 <wp:positionH relativeFrom="margin">
-                  <wp:posOffset>378460</wp:posOffset>
+                  <wp:align>left</wp:align>
                 </wp:positionH>
                 <wp:positionV relativeFrom="paragraph">
-                  <wp:posOffset>3966845</wp:posOffset>
+                  <wp:posOffset>4366895</wp:posOffset>
                 </wp:positionV>
                 <wp:extent cx="4654550" cy="635"/>
                 <wp:effectExtent l="0" t="0" r="0" b="0"/>
-                <wp:wrapTopAndBottom/>
+                <wp:wrapTight wrapText="bothSides">
+                  <wp:wrapPolygon edited="0">
+                    <wp:start x="0" y="0"/>
+                    <wp:lineTo x="0" y="20057"/>
+                    <wp:lineTo x="21482" y="20057"/>
+                    <wp:lineTo x="21482" y="0"/>
+                    <wp:lineTo x="0" y="0"/>
+                  </wp:wrapPolygon>
+                </wp:wrapTight>
                 <wp:docPr id="13" name="Textové pole 13"/>
                 <wp:cNvGraphicFramePr/>
                 <a:graphic xmlns:a="http://schemas.openxmlformats.org/drawingml/2006/main">
@@ -6250,7 +6464,15 @@
                               </w:r>
                             </w:fldSimple>
                             <w:r>
-                              <w:t xml:space="preserve"> - edit okno</w:t>
+                              <w:t xml:space="preserve"> - </w:t>
+                            </w:r>
+                            <w:proofErr w:type="spellStart"/>
+                            <w:r>
+                              <w:t>edit</w:t>
+                            </w:r>
+                            <w:proofErr w:type="spellEnd"/>
+                            <w:r>
+                              <w:t xml:space="preserve"> okno</w:t>
                             </w:r>
                           </w:p>
                         </w:txbxContent>
@@ -6269,7 +6491,7 @@
           </mc:Choice>
           <mc:Fallback>
             <w:pict>
-              <v:shape w14:anchorId="1D37D78B" id="Textové pole 13" o:spid="_x0000_s1060" type="#_x0000_t202" style="position:absolute;margin-left:29.8pt;margin-top:312.35pt;width:366.5pt;height:.05pt;z-index:251674624;visibility:visible;mso-wrap-style:square;mso-wrap-distance-left:9pt;mso-wrap-distance-top:0;mso-wrap-distance-right:9pt;mso-wrap-distance-bottom:0;mso-position-horizontal:absolute;mso-position-horizontal-relative:margin;mso-position-vertical:absolute;mso-position-vertical-relative:text;v-text-anchor:top" o:gfxdata="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" stroked="f">
+              <v:shape w14:anchorId="1D37D78B" id="Textové pole 13" o:spid="_x0000_s1060" type="#_x0000_t202" style="position:absolute;margin-left:0;margin-top:343.85pt;width:366.5pt;height:.05pt;z-index:-251641856;visibility:visible;mso-wrap-style:square;mso-wrap-distance-left:9pt;mso-wrap-distance-top:0;mso-wrap-distance-right:9pt;mso-wrap-distance-bottom:0;mso-position-horizontal:left;mso-position-horizontal-relative:margin;mso-position-vertical:absolute;mso-position-vertical-relative:text;v-text-anchor:top" o:gfxdata="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" stroked="f">
                 <v:textbox style="mso-fit-shape-to-text:t" inset="0,0,0,0">
                   <w:txbxContent>
                     <w:p>
@@ -6291,12 +6513,20 @@
                         </w:r>
                       </w:fldSimple>
                       <w:r>
-                        <w:t xml:space="preserve"> - edit okno</w:t>
+                        <w:t xml:space="preserve"> - </w:t>
+                      </w:r>
+                      <w:proofErr w:type="spellStart"/>
+                      <w:r>
+                        <w:t>edit</w:t>
+                      </w:r>
+                      <w:proofErr w:type="spellEnd"/>
+                      <w:r>
+                        <w:t xml:space="preserve"> okno</w:t>
                       </w:r>
                     </w:p>
                   </w:txbxContent>
                 </v:textbox>
-                <w10:wrap type="topAndBottom" anchorx="margin"/>
+                <w10:wrap type="tight" anchorx="margin"/>
               </v:shape>
             </w:pict>
           </mc:Fallback>
@@ -6307,18 +6537,26 @@
           <w:noProof/>
         </w:rPr>
         <w:drawing>
-          <wp:anchor distT="0" distB="144145" distL="114300" distR="114300" simplePos="0" relativeHeight="251662336" behindDoc="0" locked="0" layoutInCell="1" allowOverlap="1" wp14:anchorId="37D90589" wp14:editId="04A70AC7">
+          <wp:anchor distT="0" distB="0" distL="114300" distR="114300" simplePos="0" relativeHeight="251685888" behindDoc="1" locked="0" layoutInCell="1" allowOverlap="1" wp14:anchorId="1B485879" wp14:editId="4972B673">
             <wp:simplePos x="0" y="0"/>
             <wp:positionH relativeFrom="margin">
-              <wp:posOffset>356870</wp:posOffset>
+              <wp:align>left</wp:align>
             </wp:positionH>
             <wp:positionV relativeFrom="paragraph">
-              <wp:posOffset>1414145</wp:posOffset>
+              <wp:posOffset>1291590</wp:posOffset>
             </wp:positionV>
-            <wp:extent cx="4654550" cy="2575560"/>
-            <wp:effectExtent l="0" t="0" r="0" b="0"/>
-            <wp:wrapTopAndBottom/>
-            <wp:docPr id="5" name="Obrázek 5"/>
+            <wp:extent cx="5731510" cy="3077845"/>
+            <wp:effectExtent l="0" t="0" r="2540" b="8255"/>
+            <wp:wrapTight wrapText="bothSides">
+              <wp:wrapPolygon edited="0">
+                <wp:start x="0" y="0"/>
+                <wp:lineTo x="0" y="21524"/>
+                <wp:lineTo x="21538" y="21524"/>
+                <wp:lineTo x="21538" y="0"/>
+                <wp:lineTo x="0" y="0"/>
+              </wp:wrapPolygon>
+            </wp:wrapTight>
+            <wp:docPr id="50" name="Obrázek 50" descr="Obsah obrázku text, snímek obrazovky, software, Multimediální software&#10;&#10;Popis byl vytvořen automaticky"/>
             <wp:cNvGraphicFramePr>
               <a:graphicFrameLocks xmlns:a="http://schemas.openxmlformats.org/drawingml/2006/main" noChangeAspect="1"/>
             </wp:cNvGraphicFramePr>
@@ -6326,10 +6564,10 @@
               <a:graphicData uri="http://schemas.openxmlformats.org/drawingml/2006/picture">
                 <pic:pic xmlns:pic="http://schemas.openxmlformats.org/drawingml/2006/picture">
                   <pic:nvPicPr>
-                    <pic:cNvPr id="5" name="Obrázek 5"/>
+                    <pic:cNvPr id="50" name="Obrázek 50" descr="Obsah obrázku text, snímek obrazovky, software, Multimediální software&#10;&#10;Popis byl vytvořen automaticky"/>
                     <pic:cNvPicPr/>
                   </pic:nvPicPr>
-                  <pic:blipFill rotWithShape="1">
+                  <pic:blipFill>
                     <a:blip r:embed="rId10">
                       <a:extLst>
                         <a:ext uri="{28A0092B-C50C-407E-A947-70E740481C1C}">
@@ -6337,13 +6575,125 @@
                         </a:ext>
                       </a:extLst>
                     </a:blip>
-                    <a:srcRect r="51474" b="50500"/>
+                    <a:stretch>
+                      <a:fillRect/>
+                    </a:stretch>
+                  </pic:blipFill>
+                  <pic:spPr>
+                    <a:xfrm>
+                      <a:off x="0" y="0"/>
+                      <a:ext cx="5731510" cy="3077845"/>
+                    </a:xfrm>
+                    <a:prstGeom prst="rect">
+                      <a:avLst/>
+                    </a:prstGeom>
+                  </pic:spPr>
+                </pic:pic>
+              </a:graphicData>
+            </a:graphic>
+          </wp:anchor>
+        </w:drawing>
+      </w:r>
+      <w:r>
+        <w:t>Při volbě tlačítka (</w:t>
+      </w:r>
+      <w:r>
+        <w:rPr>
+          <w:rFonts w:cstheme="minorHAnsi"/>
+        </w:rPr>
+        <w:t xml:space="preserve">꙱) je uživatel přesměrován do </w:t>
+      </w:r>
+      <w:proofErr w:type="spellStart"/>
+      <w:r>
+        <w:rPr>
+          <w:rFonts w:cstheme="minorHAnsi"/>
+        </w:rPr>
+        <w:t>edit</w:t>
+      </w:r>
+      <w:proofErr w:type="spellEnd"/>
+      <w:r>
+        <w:rPr>
+          <w:rFonts w:cstheme="minorHAnsi"/>
+        </w:rPr>
+        <w:t xml:space="preserve"> menu, kde lze měnit manuálně rozměry detekovaného výřezu „Vybrat body“. Výřez je definován třemi body. S </w:t>
+      </w:r>
+      <w:r>
+        <w:rPr>
+          <w:rFonts w:cstheme="minorHAnsi"/>
+        </w:rPr>
+        <w:t>dvěma</w:t>
+      </w:r>
+      <w:r>
+        <w:rPr>
+          <w:rFonts w:cstheme="minorHAnsi"/>
+        </w:rPr>
+        <w:t xml:space="preserve"> body lze libovolně manipulovat a třetím upravujeme vzdálenost od dvou předchozích. Soubor lze také přiblížit a oddálit pomocí tlačítek (+)(-). Pokud výběr bodů nevyhovuje, lze obnovit původní nastavení pomocí tlačítka „Obnovit“.</w:t>
+      </w:r>
+    </w:p>
+    <w:p>
+      <w:pPr>
+        <w:spacing w:line="360" w:lineRule="auto"/>
+      </w:pPr>
+    </w:p>
+    <w:p>
+      <w:pPr>
+        <w:pStyle w:val="Nadpis2"/>
+      </w:pPr>
+      <w:bookmarkStart w:id="16" w:name="_Toc140735341"/>
+      <w:r>
+        <w:t>Průběh zpracování</w:t>
+      </w:r>
+      <w:bookmarkEnd w:id="16"/>
+    </w:p>
+    <w:p>
+      <w:pPr>
+        <w:spacing w:line="360" w:lineRule="auto"/>
+        <w:rPr>
+          <w:noProof/>
+        </w:rPr>
+      </w:pPr>
+      <w:r>
+        <w:rPr>
+          <w:noProof/>
+        </w:rPr>
+        <w:drawing>
+          <wp:anchor distT="0" distB="0" distL="114300" distR="114300" simplePos="0" relativeHeight="251686912" behindDoc="1" locked="0" layoutInCell="1" allowOverlap="1" wp14:anchorId="5BCC8BA9" wp14:editId="03FDCC58">
+            <wp:simplePos x="0" y="0"/>
+            <wp:positionH relativeFrom="margin">
+              <wp:align>center</wp:align>
+            </wp:positionH>
+            <wp:positionV relativeFrom="paragraph">
+              <wp:posOffset>721995</wp:posOffset>
+            </wp:positionV>
+            <wp:extent cx="4812030" cy="2583180"/>
+            <wp:effectExtent l="0" t="0" r="7620" b="7620"/>
+            <wp:wrapNone/>
+            <wp:docPr id="51" name="Obrázek 51" descr="Obsah obrázku snímek obrazovky, text, design&#10;&#10;Popis byl vytvořen automaticky"/>
+            <wp:cNvGraphicFramePr>
+              <a:graphicFrameLocks xmlns:a="http://schemas.openxmlformats.org/drawingml/2006/main" noChangeAspect="1"/>
+            </wp:cNvGraphicFramePr>
+            <a:graphic xmlns:a="http://schemas.openxmlformats.org/drawingml/2006/main">
+              <a:graphicData uri="http://schemas.openxmlformats.org/drawingml/2006/picture">
+                <pic:pic xmlns:pic="http://schemas.openxmlformats.org/drawingml/2006/picture">
+                  <pic:nvPicPr>
+                    <pic:cNvPr id="51" name="Obrázek 51" descr="Obsah obrázku snímek obrazovky, text, design&#10;&#10;Popis byl vytvořen automaticky"/>
+                    <pic:cNvPicPr/>
+                  </pic:nvPicPr>
+                  <pic:blipFill rotWithShape="1">
+                    <a:blip r:embed="rId11">
+                      <a:extLst>
+                        <a:ext uri="{28A0092B-C50C-407E-A947-70E740481C1C}">
+                          <a14:useLocalDpi xmlns:a14="http://schemas.microsoft.com/office/drawing/2010/main" val="0"/>
+                        </a:ext>
+                      </a:extLst>
+                    </a:blip>
+                    <a:srcRect r="51208" b="51725"/>
                     <a:stretch/>
                   </pic:blipFill>
                   <pic:spPr bwMode="auto">
                     <a:xfrm>
                       <a:off x="0" y="0"/>
-                      <a:ext cx="4654550" cy="2575560"/>
+                      <a:ext cx="4812030" cy="2583180"/>
                     </a:xfrm>
                     <a:prstGeom prst="rect">
                       <a:avLst/>
@@ -6370,41 +6720,17 @@
         </w:drawing>
       </w:r>
       <w:r>
-        <w:t>Při volbě tlačítka (</w:t>
-      </w:r>
-      <w:r>
-        <w:rPr>
-          <w:rFonts w:cstheme="minorHAnsi"/>
-        </w:rPr>
-        <w:t>꙱) je uživatel přesměrován do edit menu, kde lze měnit manuálně rozměry detekovaného výřezu „Vybrat body“. Výřez je definován třemi body. S </w:t>
-      </w:r>
-      <w:r>
-        <w:rPr>
-          <w:rFonts w:cstheme="minorHAnsi"/>
-        </w:rPr>
-        <w:t>dvěma</w:t>
-      </w:r>
-      <w:r>
-        <w:rPr>
-          <w:rFonts w:cstheme="minorHAnsi"/>
-        </w:rPr>
-        <w:t xml:space="preserve"> body lze libovolně manipulovat a třetím upravujeme vzdálenost od dvou předchozích. Soubor lze také přiblížit a oddálit pomocí tlačítek (+)(-). Pokud výběr bodů nevyhovuje, lze obnovit původní nastavení pomocí tlačítka „Obnovit“.</w:t>
-      </w:r>
-    </w:p>
-    <w:p>
-      <w:pPr>
-        <w:spacing w:line="360" w:lineRule="auto"/>
-      </w:pPr>
-    </w:p>
-    <w:p>
-      <w:pPr>
-        <w:pStyle w:val="Nadpis2"/>
-      </w:pPr>
-      <w:bookmarkStart w:id="16" w:name="_Toc135240109"/>
-      <w:r>
-        <w:t>Průběh zpracování</w:t>
-      </w:r>
-      <w:bookmarkEnd w:id="16"/>
+        <w:t>Po celou dobu je uživatel informován o průběhu zpracování složky (zbývající čas zpracování a počet zpracovaných souborů).</w:t>
+      </w:r>
+      <w:r>
+        <w:t xml:space="preserve"> Nakonec je uživateli zobrazen panel s nápisem „</w:t>
+      </w:r>
+      <w:r>
+        <w:t>Dokončeno</w:t>
+      </w:r>
+      <w:r>
+        <w:t>“ s možností návratu na úvodní stránku nebo otevření složky, ve které se uložily jednotlivé výřezy.</w:t>
+      </w:r>
     </w:p>
     <w:p>
       <w:pPr>
@@ -6417,17 +6743,25 @@
         <mc:AlternateContent>
           <mc:Choice Requires="wps">
             <w:drawing>
-              <wp:anchor distT="0" distB="0" distL="114300" distR="114300" simplePos="0" relativeHeight="251672576" behindDoc="0" locked="0" layoutInCell="1" allowOverlap="1" wp14:anchorId="3D50CA54" wp14:editId="1DB0C215">
+              <wp:anchor distT="0" distB="0" distL="114300" distR="114300" simplePos="0" relativeHeight="251672576" behindDoc="1" locked="0" layoutInCell="1" allowOverlap="1" wp14:anchorId="3D50CA54" wp14:editId="5DE25E8F">
                 <wp:simplePos x="0" y="0"/>
                 <wp:positionH relativeFrom="margin">
-                  <wp:posOffset>374015</wp:posOffset>
+                  <wp:posOffset>434340</wp:posOffset>
                 </wp:positionH>
                 <wp:positionV relativeFrom="paragraph">
-                  <wp:posOffset>3318510</wp:posOffset>
+                  <wp:posOffset>2177415</wp:posOffset>
                 </wp:positionV>
-                <wp:extent cx="4640580" cy="635"/>
-                <wp:effectExtent l="0" t="0" r="7620" b="0"/>
-                <wp:wrapTopAndBottom/>
+                <wp:extent cx="4853940" cy="635"/>
+                <wp:effectExtent l="0" t="0" r="3810" b="0"/>
+                <wp:wrapTight wrapText="bothSides">
+                  <wp:wrapPolygon edited="0">
+                    <wp:start x="0" y="0"/>
+                    <wp:lineTo x="0" y="20057"/>
+                    <wp:lineTo x="21532" y="20057"/>
+                    <wp:lineTo x="21532" y="0"/>
+                    <wp:lineTo x="0" y="0"/>
+                  </wp:wrapPolygon>
+                </wp:wrapTight>
                 <wp:docPr id="12" name="Textové pole 12"/>
                 <wp:cNvGraphicFramePr/>
                 <a:graphic xmlns:a="http://schemas.openxmlformats.org/drawingml/2006/main">
@@ -6437,7 +6771,7 @@
                       <wps:spPr>
                         <a:xfrm>
                           <a:off x="0" y="0"/>
-                          <a:ext cx="4640580" cy="635"/>
+                          <a:ext cx="4853940" cy="635"/>
                         </a:xfrm>
                         <a:prstGeom prst="rect">
                           <a:avLst/>
@@ -6484,12 +6818,15 @@
                     </wps:wsp>
                   </a:graphicData>
                 </a:graphic>
+                <wp14:sizeRelH relativeFrom="margin">
+                  <wp14:pctWidth>0</wp14:pctWidth>
+                </wp14:sizeRelH>
               </wp:anchor>
             </w:drawing>
           </mc:Choice>
           <mc:Fallback>
             <w:pict>
-              <v:shape w14:anchorId="3D50CA54" id="Textové pole 12" o:spid="_x0000_s1061" type="#_x0000_t202" style="position:absolute;margin-left:29.45pt;margin-top:261.3pt;width:365.4pt;height:.05pt;z-index:251672576;visibility:visible;mso-wrap-style:square;mso-wrap-distance-left:9pt;mso-wrap-distance-top:0;mso-wrap-distance-right:9pt;mso-wrap-distance-bottom:0;mso-position-horizontal:absolute;mso-position-horizontal-relative:margin;mso-position-vertical:absolute;mso-position-vertical-relative:text;v-text-anchor:top" o:gfxdata="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" stroked="f">
+              <v:shape w14:anchorId="3D50CA54" id="Textové pole 12" o:spid="_x0000_s1061" type="#_x0000_t202" style="position:absolute;margin-left:34.2pt;margin-top:171.45pt;width:382.2pt;height:.05pt;z-index:-251643904;visibility:visible;mso-wrap-style:square;mso-width-percent:0;mso-wrap-distance-left:9pt;mso-wrap-distance-top:0;mso-wrap-distance-right:9pt;mso-wrap-distance-bottom:0;mso-position-horizontal:absolute;mso-position-horizontal-relative:margin;mso-position-vertical:absolute;mso-position-vertical-relative:text;mso-width-percent:0;mso-width-relative:margin;v-text-anchor:top" o:gfxdata="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" stroked="f">
                 <v:textbox style="mso-fit-shape-to-text:t" inset="0,0,0,0">
                   <w:txbxContent>
                     <w:p>
@@ -6516,97 +6853,18 @@
                     </w:p>
                   </w:txbxContent>
                 </v:textbox>
-                <w10:wrap type="topAndBottom" anchorx="margin"/>
+                <w10:wrap type="tight" anchorx="margin"/>
               </v:shape>
             </w:pict>
           </mc:Fallback>
         </mc:AlternateContent>
-      </w:r>
-      <w:r>
-        <w:rPr>
-          <w:noProof/>
-        </w:rPr>
-        <w:drawing>
-          <wp:anchor distT="0" distB="0" distL="114300" distR="114300" simplePos="0" relativeHeight="251661312" behindDoc="0" locked="0" layoutInCell="1" allowOverlap="1" wp14:anchorId="7C9C8F59" wp14:editId="3C247413">
-            <wp:simplePos x="0" y="0"/>
-            <wp:positionH relativeFrom="margin">
-              <wp:posOffset>358775</wp:posOffset>
-            </wp:positionH>
-            <wp:positionV relativeFrom="paragraph">
-              <wp:posOffset>814705</wp:posOffset>
-            </wp:positionV>
-            <wp:extent cx="4640580" cy="2515235"/>
-            <wp:effectExtent l="0" t="0" r="7620" b="0"/>
-            <wp:wrapTopAndBottom/>
-            <wp:docPr id="4" name="Obrázek 4"/>
-            <wp:cNvGraphicFramePr>
-              <a:graphicFrameLocks xmlns:a="http://schemas.openxmlformats.org/drawingml/2006/main" noChangeAspect="1"/>
-            </wp:cNvGraphicFramePr>
-            <a:graphic xmlns:a="http://schemas.openxmlformats.org/drawingml/2006/main">
-              <a:graphicData uri="http://schemas.openxmlformats.org/drawingml/2006/picture">
-                <pic:pic xmlns:pic="http://schemas.openxmlformats.org/drawingml/2006/picture">
-                  <pic:nvPicPr>
-                    <pic:cNvPr id="4" name="Obrázek 4"/>
-                    <pic:cNvPicPr/>
-                  </pic:nvPicPr>
-                  <pic:blipFill rotWithShape="1">
-                    <a:blip r:embed="rId11">
-                      <a:extLst>
-                        <a:ext uri="{28A0092B-C50C-407E-A947-70E740481C1C}">
-                          <a14:useLocalDpi xmlns:a14="http://schemas.microsoft.com/office/drawing/2010/main" val="0"/>
-                        </a:ext>
-                      </a:extLst>
-                    </a:blip>
-                    <a:srcRect r="51208" b="51235"/>
-                    <a:stretch/>
-                  </pic:blipFill>
-                  <pic:spPr bwMode="auto">
-                    <a:xfrm>
-                      <a:off x="0" y="0"/>
-                      <a:ext cx="4640580" cy="2515235"/>
-                    </a:xfrm>
-                    <a:prstGeom prst="rect">
-                      <a:avLst/>
-                    </a:prstGeom>
-                    <a:ln>
-                      <a:noFill/>
-                    </a:ln>
-                    <a:extLst>
-                      <a:ext uri="{53640926-AAD7-44D8-BBD7-CCE9431645EC}">
-                        <a14:shadowObscured xmlns:a14="http://schemas.microsoft.com/office/drawing/2010/main"/>
-                      </a:ext>
-                    </a:extLst>
-                  </pic:spPr>
-                </pic:pic>
-              </a:graphicData>
-            </a:graphic>
-            <wp14:sizeRelH relativeFrom="margin">
-              <wp14:pctWidth>0</wp14:pctWidth>
-            </wp14:sizeRelH>
-            <wp14:sizeRelV relativeFrom="margin">
-              <wp14:pctHeight>0</wp14:pctHeight>
-            </wp14:sizeRelV>
-          </wp:anchor>
-        </w:drawing>
-      </w:r>
-      <w:r>
-        <w:t>Po celou dobu je uživatel informován o průběhu zpracování složky (zbývající čas zpracování a počet zpracovaných souborů).</w:t>
-      </w:r>
-      <w:r>
-        <w:t xml:space="preserve"> Nakonec je uživateli zobrazen panel s nápisem „</w:t>
-      </w:r>
-      <w:r>
-        <w:t>Dokončeno</w:t>
-      </w:r>
-      <w:r>
-        <w:t>“ s možností návratu na úvodní stránku nebo otevření složky, ve které se uložily jednotlivé výřezy.</w:t>
       </w:r>
     </w:p>
     <w:p>
       <w:pPr>
         <w:pStyle w:val="Nadpis2"/>
       </w:pPr>
-      <w:bookmarkStart w:id="17" w:name="_Toc135240110"/>
+      <w:bookmarkStart w:id="17" w:name="_Toc140735342"/>
       <w:r>
         <w:lastRenderedPageBreak/>
         <w:t>Detekce duplicity</w:t>
@@ -6624,18 +6882,26 @@
         <mc:AlternateContent>
           <mc:Choice Requires="wps">
             <w:drawing>
-              <wp:anchor distT="0" distB="0" distL="114300" distR="114300" simplePos="0" relativeHeight="251678720" behindDoc="0" locked="0" layoutInCell="1" allowOverlap="1" wp14:anchorId="41EE5C6A" wp14:editId="254AEF9F">
+              <wp:anchor distT="0" distB="0" distL="114300" distR="114300" simplePos="0" relativeHeight="251676672" behindDoc="1" locked="0" layoutInCell="1" allowOverlap="1" wp14:anchorId="04AFA2F5" wp14:editId="561BFAC6">
                 <wp:simplePos x="0" y="0"/>
                 <wp:positionH relativeFrom="margin">
-                  <wp:posOffset>561340</wp:posOffset>
+                  <wp:align>left</wp:align>
                 </wp:positionH>
                 <wp:positionV relativeFrom="paragraph">
-                  <wp:posOffset>7898765</wp:posOffset>
+                  <wp:posOffset>8223250</wp:posOffset>
                 </wp:positionV>
-                <wp:extent cx="4654550" cy="635"/>
-                <wp:effectExtent l="0" t="0" r="0" b="0"/>
-                <wp:wrapTopAndBottom/>
-                <wp:docPr id="15" name="Textové pole 15"/>
+                <wp:extent cx="5730240" cy="635"/>
+                <wp:effectExtent l="0" t="0" r="3810" b="0"/>
+                <wp:wrapTight wrapText="bothSides">
+                  <wp:wrapPolygon edited="0">
+                    <wp:start x="0" y="0"/>
+                    <wp:lineTo x="0" y="20057"/>
+                    <wp:lineTo x="21543" y="20057"/>
+                    <wp:lineTo x="21543" y="0"/>
+                    <wp:lineTo x="0" y="0"/>
+                  </wp:wrapPolygon>
+                </wp:wrapTight>
+                <wp:docPr id="14" name="Textové pole 14"/>
                 <wp:cNvGraphicFramePr/>
                 <a:graphic xmlns:a="http://schemas.openxmlformats.org/drawingml/2006/main">
                   <a:graphicData uri="http://schemas.microsoft.com/office/word/2010/wordprocessingShape">
@@ -6644,7 +6910,7 @@
                       <wps:spPr>
                         <a:xfrm>
                           <a:off x="0" y="0"/>
-                          <a:ext cx="4654550" cy="635"/>
+                          <a:ext cx="5730240" cy="635"/>
                         </a:xfrm>
                         <a:prstGeom prst="rect">
                           <a:avLst/>
@@ -6677,7 +6943,16 @@
                               </w:r>
                             </w:fldSimple>
                             <w:r>
-                              <w:t xml:space="preserve"> - dokončení zpracování</w:t>
+                              <w:t xml:space="preserve"> </w:t>
+                            </w:r>
+                            <w:r>
+                              <w:t>–</w:t>
+                            </w:r>
+                            <w:r>
+                              <w:t xml:space="preserve"> </w:t>
+                            </w:r>
+                            <w:r>
+                              <w:t>dokončení zpracování</w:t>
                             </w:r>
                           </w:p>
                         </w:txbxContent>
@@ -6691,12 +6966,15 @@
                     </wps:wsp>
                   </a:graphicData>
                 </a:graphic>
+                <wp14:sizeRelH relativeFrom="margin">
+                  <wp14:pctWidth>0</wp14:pctWidth>
+                </wp14:sizeRelH>
               </wp:anchor>
             </w:drawing>
           </mc:Choice>
           <mc:Fallback>
             <w:pict>
-              <v:shape w14:anchorId="41EE5C6A" id="Textové pole 15" o:spid="_x0000_s1062" type="#_x0000_t202" style="position:absolute;margin-left:44.2pt;margin-top:621.95pt;width:366.5pt;height:.05pt;z-index:251678720;visibility:visible;mso-wrap-style:square;mso-wrap-distance-left:9pt;mso-wrap-distance-top:0;mso-wrap-distance-right:9pt;mso-wrap-distance-bottom:0;mso-position-horizontal:absolute;mso-position-horizontal-relative:margin;mso-position-vertical:absolute;mso-position-vertical-relative:text;v-text-anchor:top" o:gfxdata="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" stroked="f">
+              <v:shape w14:anchorId="04AFA2F5" id="Textové pole 14" o:spid="_x0000_s1062" type="#_x0000_t202" style="position:absolute;margin-left:0;margin-top:647.5pt;width:451.2pt;height:.05pt;z-index:-251639808;visibility:visible;mso-wrap-style:square;mso-width-percent:0;mso-wrap-distance-left:9pt;mso-wrap-distance-top:0;mso-wrap-distance-right:9pt;mso-wrap-distance-bottom:0;mso-position-horizontal:left;mso-position-horizontal-relative:margin;mso-position-vertical:absolute;mso-position-vertical-relative:text;mso-width-percent:0;mso-width-relative:margin;v-text-anchor:top" o:gfxdata="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" stroked="f">
                 <v:textbox style="mso-fit-shape-to-text:t" inset="0,0,0,0">
                   <w:txbxContent>
                     <w:p>
@@ -6718,12 +6996,21 @@
                         </w:r>
                       </w:fldSimple>
                       <w:r>
-                        <w:t xml:space="preserve"> - dokončení zpracování</w:t>
+                        <w:t xml:space="preserve"> </w:t>
+                      </w:r>
+                      <w:r>
+                        <w:t>–</w:t>
+                      </w:r>
+                      <w:r>
+                        <w:t xml:space="preserve"> </w:t>
+                      </w:r>
+                      <w:r>
+                        <w:t>dokončení zpracování</w:t>
                       </w:r>
                     </w:p>
                   </w:txbxContent>
                 </v:textbox>
-                <w10:wrap type="topAndBottom" anchorx="margin"/>
+                <w10:wrap type="tight" anchorx="margin"/>
               </v:shape>
             </w:pict>
           </mc:Fallback>
@@ -6736,18 +7023,26 @@
         <mc:AlternateContent>
           <mc:Choice Requires="wps">
             <w:drawing>
-              <wp:anchor distT="0" distB="0" distL="114300" distR="114300" simplePos="0" relativeHeight="251676672" behindDoc="0" locked="0" layoutInCell="1" allowOverlap="1" wp14:anchorId="04AFA2F5" wp14:editId="5BA867F2">
+              <wp:anchor distT="0" distB="0" distL="114300" distR="114300" simplePos="0" relativeHeight="251678720" behindDoc="1" locked="0" layoutInCell="1" allowOverlap="1" wp14:anchorId="41EE5C6A" wp14:editId="6C7D23EC">
                 <wp:simplePos x="0" y="0"/>
                 <wp:positionH relativeFrom="margin">
-                  <wp:align>center</wp:align>
+                  <wp:align>left</wp:align>
                 </wp:positionH>
                 <wp:positionV relativeFrom="paragraph">
-                  <wp:posOffset>4830445</wp:posOffset>
+                  <wp:posOffset>5128895</wp:posOffset>
                 </wp:positionV>
-                <wp:extent cx="4631690" cy="635"/>
-                <wp:effectExtent l="0" t="0" r="0" b="0"/>
-                <wp:wrapTopAndBottom/>
-                <wp:docPr id="14" name="Textové pole 14"/>
+                <wp:extent cx="5730240" cy="635"/>
+                <wp:effectExtent l="0" t="0" r="3810" b="0"/>
+                <wp:wrapTight wrapText="bothSides">
+                  <wp:wrapPolygon edited="0">
+                    <wp:start x="0" y="0"/>
+                    <wp:lineTo x="0" y="20057"/>
+                    <wp:lineTo x="21543" y="20057"/>
+                    <wp:lineTo x="21543" y="0"/>
+                    <wp:lineTo x="0" y="0"/>
+                  </wp:wrapPolygon>
+                </wp:wrapTight>
+                <wp:docPr id="15" name="Textové pole 15"/>
                 <wp:cNvGraphicFramePr/>
                 <a:graphic xmlns:a="http://schemas.openxmlformats.org/drawingml/2006/main">
                   <a:graphicData uri="http://schemas.microsoft.com/office/word/2010/wordprocessingShape">
@@ -6756,7 +7051,7 @@
                       <wps:spPr>
                         <a:xfrm>
                           <a:off x="0" y="0"/>
-                          <a:ext cx="4631690" cy="635"/>
+                          <a:ext cx="5730240" cy="635"/>
                         </a:xfrm>
                         <a:prstGeom prst="rect">
                           <a:avLst/>
@@ -6789,7 +7084,10 @@
                               </w:r>
                             </w:fldSimple>
                             <w:r>
-                              <w:t xml:space="preserve"> - detekce duplicity</w:t>
+                              <w:t xml:space="preserve"> - </w:t>
+                            </w:r>
+                            <w:r>
+                              <w:t>detekce duplicity</w:t>
                             </w:r>
                           </w:p>
                         </w:txbxContent>
@@ -6803,12 +7101,15 @@
                     </wps:wsp>
                   </a:graphicData>
                 </a:graphic>
+                <wp14:sizeRelH relativeFrom="margin">
+                  <wp14:pctWidth>0</wp14:pctWidth>
+                </wp14:sizeRelH>
               </wp:anchor>
             </w:drawing>
           </mc:Choice>
           <mc:Fallback>
             <w:pict>
-              <v:shape w14:anchorId="04AFA2F5" id="Textové pole 14" o:spid="_x0000_s1063" type="#_x0000_t202" style="position:absolute;margin-left:0;margin-top:380.35pt;width:364.7pt;height:.05pt;z-index:251676672;visibility:visible;mso-wrap-style:square;mso-wrap-distance-left:9pt;mso-wrap-distance-top:0;mso-wrap-distance-right:9pt;mso-wrap-distance-bottom:0;mso-position-horizontal:center;mso-position-horizontal-relative:margin;mso-position-vertical:absolute;mso-position-vertical-relative:text;v-text-anchor:top" o:gfxdata="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" stroked="f">
+              <v:shape w14:anchorId="41EE5C6A" id="Textové pole 15" o:spid="_x0000_s1063" type="#_x0000_t202" style="position:absolute;margin-left:0;margin-top:403.85pt;width:451.2pt;height:.05pt;z-index:-251637760;visibility:visible;mso-wrap-style:square;mso-width-percent:0;mso-wrap-distance-left:9pt;mso-wrap-distance-top:0;mso-wrap-distance-right:9pt;mso-wrap-distance-bottom:0;mso-position-horizontal:left;mso-position-horizontal-relative:margin;mso-position-vertical:absolute;mso-position-vertical-relative:text;mso-width-percent:0;mso-width-relative:margin;v-text-anchor:top" o:gfxdata="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" stroked="f">
                 <v:textbox style="mso-fit-shape-to-text:t" inset="0,0,0,0">
                   <w:txbxContent>
                     <w:p>
@@ -6830,12 +7131,15 @@
                         </w:r>
                       </w:fldSimple>
                       <w:r>
-                        <w:t xml:space="preserve"> - detekce duplicity</w:t>
+                        <w:t xml:space="preserve"> - </w:t>
+                      </w:r>
+                      <w:r>
+                        <w:t>detekce duplicity</w:t>
                       </w:r>
                     </w:p>
                   </w:txbxContent>
                 </v:textbox>
-                <w10:wrap type="topAndBottom" anchorx="margin"/>
+                <w10:wrap type="tight" anchorx="margin"/>
               </v:shape>
             </w:pict>
           </mc:Fallback>
@@ -6846,18 +7150,26 @@
           <w:noProof/>
         </w:rPr>
         <w:drawing>
-          <wp:anchor distT="0" distB="0" distL="114300" distR="114300" simplePos="0" relativeHeight="251664384" behindDoc="0" locked="0" layoutInCell="1" allowOverlap="1" wp14:anchorId="6C61BE63" wp14:editId="43544D06">
+          <wp:anchor distT="0" distB="0" distL="114300" distR="114300" simplePos="0" relativeHeight="251663360" behindDoc="1" locked="0" layoutInCell="1" allowOverlap="1" wp14:anchorId="00200902" wp14:editId="6BB06134">
             <wp:simplePos x="0" y="0"/>
             <wp:positionH relativeFrom="margin">
-              <wp:align>center</wp:align>
+              <wp:align>right</wp:align>
             </wp:positionH>
             <wp:positionV relativeFrom="paragraph">
-              <wp:posOffset>2287905</wp:posOffset>
+              <wp:posOffset>5398135</wp:posOffset>
             </wp:positionV>
-            <wp:extent cx="4631690" cy="2509520"/>
-            <wp:effectExtent l="0" t="0" r="0" b="5080"/>
-            <wp:wrapTopAndBottom/>
-            <wp:docPr id="8" name="Obrázek 8" descr="Obsah obrázku diagram&#10;&#10;Popis byl vytvořen automaticky"/>
+            <wp:extent cx="5722620" cy="3009900"/>
+            <wp:effectExtent l="0" t="0" r="0" b="0"/>
+            <wp:wrapTight wrapText="bothSides">
+              <wp:wrapPolygon edited="0">
+                <wp:start x="0" y="0"/>
+                <wp:lineTo x="0" y="21463"/>
+                <wp:lineTo x="21499" y="21463"/>
+                <wp:lineTo x="21499" y="0"/>
+                <wp:lineTo x="0" y="0"/>
+              </wp:wrapPolygon>
+            </wp:wrapTight>
+            <wp:docPr id="7" name="Obrázek 7"/>
             <wp:cNvGraphicFramePr>
               <a:graphicFrameLocks xmlns:a="http://schemas.openxmlformats.org/drawingml/2006/main" noChangeAspect="1"/>
             </wp:cNvGraphicFramePr>
@@ -6865,7 +7177,7 @@
               <a:graphicData uri="http://schemas.openxmlformats.org/drawingml/2006/picture">
                 <pic:pic xmlns:pic="http://schemas.openxmlformats.org/drawingml/2006/picture">
                   <pic:nvPicPr>
-                    <pic:cNvPr id="8" name="Obrázek 8" descr="Obsah obrázku diagram&#10;&#10;Popis byl vytvořen automaticky"/>
+                    <pic:cNvPr id="7" name="Obrázek 7"/>
                     <pic:cNvPicPr/>
                   </pic:nvPicPr>
                   <pic:blipFill rotWithShape="1">
@@ -6876,13 +7188,13 @@
                         </a:ext>
                       </a:extLst>
                     </a:blip>
-                    <a:srcRect r="50942" b="50990"/>
+                    <a:srcRect r="51208" b="50990"/>
                     <a:stretch/>
                   </pic:blipFill>
                   <pic:spPr bwMode="auto">
                     <a:xfrm>
                       <a:off x="0" y="0"/>
-                      <a:ext cx="4631690" cy="2509520"/>
+                      <a:ext cx="5722620" cy="3009900"/>
                     </a:xfrm>
                     <a:prstGeom prst="rect">
                       <a:avLst/>
@@ -6913,18 +7225,26 @@
           <w:noProof/>
         </w:rPr>
         <w:drawing>
-          <wp:anchor distT="0" distB="0" distL="114300" distR="114300" simplePos="0" relativeHeight="251663360" behindDoc="0" locked="0" layoutInCell="1" allowOverlap="1" wp14:anchorId="00200902" wp14:editId="71BB601E">
+          <wp:anchor distT="0" distB="0" distL="114300" distR="114300" simplePos="0" relativeHeight="251687936" behindDoc="1" locked="0" layoutInCell="1" allowOverlap="1" wp14:anchorId="20BD4B74" wp14:editId="3F3E1C95">
             <wp:simplePos x="0" y="0"/>
             <wp:positionH relativeFrom="margin">
-              <wp:align>center</wp:align>
+              <wp:align>left</wp:align>
             </wp:positionH>
             <wp:positionV relativeFrom="paragraph">
-              <wp:posOffset>5318760</wp:posOffset>
+              <wp:posOffset>2045335</wp:posOffset>
             </wp:positionV>
-            <wp:extent cx="4639310" cy="2527300"/>
-            <wp:effectExtent l="0" t="0" r="8890" b="6350"/>
-            <wp:wrapTopAndBottom/>
-            <wp:docPr id="7" name="Obrázek 7"/>
+            <wp:extent cx="5731510" cy="3085465"/>
+            <wp:effectExtent l="0" t="0" r="2540" b="635"/>
+            <wp:wrapTight wrapText="bothSides">
+              <wp:wrapPolygon edited="0">
+                <wp:start x="0" y="0"/>
+                <wp:lineTo x="0" y="21471"/>
+                <wp:lineTo x="21538" y="21471"/>
+                <wp:lineTo x="21538" y="0"/>
+                <wp:lineTo x="0" y="0"/>
+              </wp:wrapPolygon>
+            </wp:wrapTight>
+            <wp:docPr id="52" name="Obrázek 52" descr="Obsah obrázku snímek obrazovky, text, Multimediální software, software&#10;&#10;Popis byl vytvořen automaticky"/>
             <wp:cNvGraphicFramePr>
               <a:graphicFrameLocks xmlns:a="http://schemas.openxmlformats.org/drawingml/2006/main" noChangeAspect="1"/>
             </wp:cNvGraphicFramePr>
@@ -6932,10 +7252,10 @@
               <a:graphicData uri="http://schemas.openxmlformats.org/drawingml/2006/picture">
                 <pic:pic xmlns:pic="http://schemas.openxmlformats.org/drawingml/2006/picture">
                   <pic:nvPicPr>
-                    <pic:cNvPr id="7" name="Obrázek 7"/>
+                    <pic:cNvPr id="52" name="Obrázek 52" descr="Obsah obrázku snímek obrazovky, text, Multimediální software, software&#10;&#10;Popis byl vytvořen automaticky"/>
                     <pic:cNvPicPr/>
                   </pic:nvPicPr>
-                  <pic:blipFill rotWithShape="1">
+                  <pic:blipFill>
                     <a:blip r:embed="rId13">
                       <a:extLst>
                         <a:ext uri="{28A0092B-C50C-407E-A947-70E740481C1C}">
@@ -6943,35 +7263,22 @@
                         </a:ext>
                       </a:extLst>
                     </a:blip>
-                    <a:srcRect r="51208" b="50990"/>
-                    <a:stretch/>
+                    <a:stretch>
+                      <a:fillRect/>
+                    </a:stretch>
                   </pic:blipFill>
-                  <pic:spPr bwMode="auto">
+                  <pic:spPr>
                     <a:xfrm>
                       <a:off x="0" y="0"/>
-                      <a:ext cx="4639310" cy="2527300"/>
+                      <a:ext cx="5731510" cy="3085465"/>
                     </a:xfrm>
                     <a:prstGeom prst="rect">
                       <a:avLst/>
                     </a:prstGeom>
-                    <a:ln>
-                      <a:noFill/>
-                    </a:ln>
-                    <a:extLst>
-                      <a:ext uri="{53640926-AAD7-44D8-BBD7-CCE9431645EC}">
-                        <a14:shadowObscured xmlns:a14="http://schemas.microsoft.com/office/drawing/2010/main"/>
-                      </a:ext>
-                    </a:extLst>
                   </pic:spPr>
                 </pic:pic>
               </a:graphicData>
             </a:graphic>
-            <wp14:sizeRelH relativeFrom="margin">
-              <wp14:pctWidth>0</wp14:pctWidth>
-            </wp14:sizeRelH>
-            <wp14:sizeRelV relativeFrom="margin">
-              <wp14:pctHeight>0</wp14:pctHeight>
-            </wp14:sizeRelV>
           </wp:anchor>
         </w:drawing>
       </w:r>

</xml_diff>